<commit_message>
updated backend doc day 18,19,20
</commit_message>
<xml_diff>
--- a/reports/Task_Files/BackEnd/Backend_Training_Program_daily_tasks.docx
+++ b/reports/Task_Files/BackEnd/Backend_Training_Program_daily_tasks.docx
@@ -56,127 +56,31 @@
         <w:pStyle w:val="ListBullet"/>
       </w:pPr>
       <w:r>
-        <w:t xml:space="preserve">User (id, username, email, password, role, </w:t>
-      </w:r>
-      <w:proofErr w:type="spellStart"/>
-      <w:r>
-        <w:t>createdAt</w:t>
-      </w:r>
-      <w:proofErr w:type="spellEnd"/>
-      <w:r>
-        <w:t>)</w:t>
-      </w:r>
-    </w:p>
-    <w:p>
-      <w:pPr>
-        <w:pStyle w:val="ListBullet"/>
-      </w:pPr>
-      <w:r>
-        <w:t xml:space="preserve">Project (id, name, description, </w:t>
-      </w:r>
-      <w:proofErr w:type="spellStart"/>
-      <w:r>
-        <w:t>ownerId</w:t>
-      </w:r>
-      <w:proofErr w:type="spellEnd"/>
-      <w:r>
-        <w:t xml:space="preserve">, </w:t>
-      </w:r>
-      <w:proofErr w:type="spellStart"/>
-      <w:r>
-        <w:t>createdAt</w:t>
-      </w:r>
-      <w:proofErr w:type="spellEnd"/>
-      <w:r>
-        <w:t xml:space="preserve">, </w:t>
-      </w:r>
-      <w:proofErr w:type="spellStart"/>
-      <w:r>
-        <w:t>updatedAt</w:t>
-      </w:r>
-      <w:proofErr w:type="spellEnd"/>
-      <w:r>
-        <w:t>)</w:t>
-      </w:r>
-    </w:p>
-    <w:p>
-      <w:pPr>
-        <w:pStyle w:val="ListBullet"/>
-      </w:pPr>
-      <w:r>
-        <w:t xml:space="preserve">Task (id, title, description, status, priority, </w:t>
-      </w:r>
-      <w:proofErr w:type="spellStart"/>
-      <w:r>
-        <w:t>assigneeId</w:t>
-      </w:r>
-      <w:proofErr w:type="spellEnd"/>
-      <w:r>
-        <w:t xml:space="preserve">, </w:t>
-      </w:r>
-      <w:proofErr w:type="spellStart"/>
-      <w:r>
-        <w:t>projectId</w:t>
-      </w:r>
-      <w:proofErr w:type="spellEnd"/>
-      <w:r>
-        <w:t xml:space="preserve">, </w:t>
-      </w:r>
-      <w:proofErr w:type="spellStart"/>
-      <w:r>
-        <w:t>dueDate</w:t>
-      </w:r>
-      <w:proofErr w:type="spellEnd"/>
-      <w:r>
-        <w:t xml:space="preserve">, </w:t>
-      </w:r>
-      <w:proofErr w:type="spellStart"/>
-      <w:r>
-        <w:t>createdAt</w:t>
-      </w:r>
-      <w:proofErr w:type="spellEnd"/>
-      <w:r>
-        <w:t xml:space="preserve">, </w:t>
-      </w:r>
-      <w:proofErr w:type="spellStart"/>
-      <w:r>
-        <w:t>updatedAt</w:t>
-      </w:r>
-      <w:proofErr w:type="spellEnd"/>
-      <w:r>
-        <w:t>)</w:t>
-      </w:r>
-    </w:p>
-    <w:p>
-      <w:pPr>
-        <w:pStyle w:val="ListBullet"/>
-      </w:pPr>
-      <w:r>
-        <w:t xml:space="preserve">Comment (id, content, </w:t>
-      </w:r>
-      <w:proofErr w:type="spellStart"/>
-      <w:r>
-        <w:t>taskId</w:t>
-      </w:r>
-      <w:proofErr w:type="spellEnd"/>
-      <w:r>
-        <w:t xml:space="preserve">, </w:t>
-      </w:r>
-      <w:proofErr w:type="spellStart"/>
-      <w:r>
-        <w:t>userId</w:t>
-      </w:r>
-      <w:proofErr w:type="spellEnd"/>
-      <w:r>
-        <w:t xml:space="preserve">, </w:t>
-      </w:r>
-      <w:proofErr w:type="spellStart"/>
-      <w:r>
-        <w:t>createdAt</w:t>
-      </w:r>
-      <w:proofErr w:type="spellEnd"/>
-      <w:r>
-        <w:t>)</w:t>
+        <w:t>User (id, username, email, password, role, createdAt)</w:t>
+      </w:r>
+    </w:p>
+    <w:p>
+      <w:pPr>
+        <w:pStyle w:val="ListBullet"/>
+      </w:pPr>
+      <w:r>
+        <w:t>Project (id, name, description, ownerId, createdAt, updatedAt)</w:t>
+      </w:r>
+    </w:p>
+    <w:p>
+      <w:pPr>
+        <w:pStyle w:val="ListBullet"/>
+      </w:pPr>
+      <w:r>
+        <w:t>Task (id, title, description, status, priority, assigneeId, projectId, dueDate, createdAt, updatedAt)</w:t>
+      </w:r>
+    </w:p>
+    <w:p>
+      <w:pPr>
+        <w:pStyle w:val="ListBullet"/>
+      </w:pPr>
+      <w:r>
+        <w:t>Comment (id, content, taskId, userId, createdAt)</w:t>
       </w:r>
     </w:p>
     <w:p>
@@ -609,13 +513,8 @@
         <w:pStyle w:val="ListBullet"/>
       </w:pPr>
       <w:r>
-        <w:t xml:space="preserve">Day 4: Data Transfer Objects (DTOs) &amp; </w:t>
-      </w:r>
-      <w:proofErr w:type="spellStart"/>
-      <w:r>
-        <w:t>MapStruct</w:t>
-      </w:r>
-      <w:proofErr w:type="spellEnd"/>
+        <w:t>Day 4: Data Transfer Objects (DTOs) &amp; MapStruct</w:t>
+      </w:r>
     </w:p>
     <w:p>
       <w:pPr>
@@ -802,13 +701,8 @@
         <w:t xml:space="preserve">Java 21 , </w:t>
       </w:r>
       <w:r>
-        <w:t xml:space="preserve">Postman, </w:t>
-      </w:r>
-      <w:proofErr w:type="spellStart"/>
-      <w:r>
-        <w:t>pgAdmin</w:t>
-      </w:r>
-      <w:proofErr w:type="spellEnd"/>
+        <w:t>Postman, pgAdmin</w:t>
+      </w:r>
     </w:p>
     <w:p>
       <w:pPr>
@@ -1053,13 +947,8 @@
         <w:pStyle w:val="ListBullet"/>
       </w:pPr>
       <w:r>
-        <w:t xml:space="preserve">Create Spring Boot project using Spring </w:t>
-      </w:r>
-      <w:proofErr w:type="spellStart"/>
-      <w:r>
-        <w:t>Initializr</w:t>
-      </w:r>
-      <w:proofErr w:type="spellEnd"/>
+        <w:t>Create Spring Boot project using Spring Initializr</w:t>
+      </w:r>
     </w:p>
     <w:p>
       <w:pPr>
@@ -1090,21 +979,8 @@
         <w:pStyle w:val="ListBullet"/>
       </w:pPr>
       <w:r>
-        <w:t xml:space="preserve">Lombok, </w:t>
-      </w:r>
-      <w:proofErr w:type="spellStart"/>
-      <w:r>
-        <w:t>MapStruct</w:t>
-      </w:r>
-      <w:proofErr w:type="spellEnd"/>
-      <w:r>
-        <w:t xml:space="preserve">, Spring Boot </w:t>
-      </w:r>
-      <w:proofErr w:type="spellStart"/>
-      <w:r>
-        <w:t>DevTools</w:t>
-      </w:r>
-      <w:proofErr w:type="spellEnd"/>
+        <w:t>Lombok, MapStruct, Spring Boot DevTools</w:t>
+      </w:r>
     </w:p>
     <w:p>
       <w:pPr>
@@ -1119,15 +995,7 @@
         <w:pStyle w:val="ListBullet"/>
       </w:pPr>
       <w:r>
-        <w:t xml:space="preserve">Configure </w:t>
-      </w:r>
-      <w:proofErr w:type="spellStart"/>
-      <w:r>
-        <w:t>application.yml</w:t>
-      </w:r>
-      <w:proofErr w:type="spellEnd"/>
-      <w:r>
-        <w:t xml:space="preserve"> for development environment</w:t>
+        <w:t>Configure application.yml for development environment</w:t>
       </w:r>
     </w:p>
     <w:p>
@@ -1140,15 +1008,7 @@
         <w:pStyle w:val="ListBullet"/>
       </w:pPr>
       <w:r>
-        <w:t xml:space="preserve">Set up basic package structure (controller, service, repository, model, </w:t>
-      </w:r>
-      <w:proofErr w:type="spellStart"/>
-      <w:r>
-        <w:t>dto</w:t>
-      </w:r>
-      <w:proofErr w:type="spellEnd"/>
-      <w:r>
-        <w:t>)</w:t>
+        <w:t>Set up basic package structure (controller, service, repository, model, dto)</w:t>
       </w:r>
     </w:p>
     <w:p>
@@ -1164,31 +1024,15 @@
         <w:pStyle w:val="ListBullet"/>
       </w:pPr>
       <w:r>
-        <w:t xml:space="preserve">Configure development tools (Lombok, </w:t>
-      </w:r>
-      <w:proofErr w:type="spellStart"/>
-      <w:r>
-        <w:t>MapStruct</w:t>
-      </w:r>
-      <w:proofErr w:type="spellEnd"/>
-      <w:r>
-        <w:t xml:space="preserve"> annotations)</w:t>
-      </w:r>
-    </w:p>
-    <w:p>
-      <w:pPr>
-        <w:pStyle w:val="ListBullet"/>
-      </w:pPr>
-      <w:r>
-        <w:t>Create basic .</w:t>
-      </w:r>
-      <w:proofErr w:type="spellStart"/>
-      <w:r>
-        <w:t>gitignore</w:t>
-      </w:r>
-      <w:proofErr w:type="spellEnd"/>
-      <w:r>
-        <w:t xml:space="preserve"> and project README</w:t>
+        <w:t>Configure development tools (Lombok, MapStruct annotations)</w:t>
+      </w:r>
+    </w:p>
+    <w:p>
+      <w:pPr>
+        <w:pStyle w:val="ListBullet"/>
+      </w:pPr>
+      <w:r>
+        <w:t>Create basic .gitignore and project README</w:t>
       </w:r>
     </w:p>
     <w:p>
@@ -1331,31 +1175,15 @@
         <w:pStyle w:val="ListBullet"/>
       </w:pPr>
       <w:r>
-        <w:t xml:space="preserve">Configure </w:t>
-      </w:r>
-      <w:proofErr w:type="spellStart"/>
-      <w:r>
-        <w:t>application.yml</w:t>
-      </w:r>
-      <w:proofErr w:type="spellEnd"/>
-      <w:r>
-        <w:t xml:space="preserve"> with PostgreSQL settings</w:t>
-      </w:r>
-    </w:p>
-    <w:p>
-      <w:pPr>
-        <w:pStyle w:val="ListBullet"/>
-      </w:pPr>
-      <w:r>
-        <w:t xml:space="preserve">Set up </w:t>
-      </w:r>
-      <w:proofErr w:type="spellStart"/>
-      <w:r>
-        <w:t>HikariCP</w:t>
-      </w:r>
-      <w:proofErr w:type="spellEnd"/>
-      <w:r>
-        <w:t xml:space="preserve"> connection pooling</w:t>
+        <w:t>Configure application.yml with PostgreSQL settings</w:t>
+      </w:r>
+    </w:p>
+    <w:p>
+      <w:pPr>
+        <w:pStyle w:val="ListBullet"/>
+      </w:pPr>
+      <w:r>
+        <w:t>Set up HikariCP connection pooling</w:t>
       </w:r>
     </w:p>
     <w:p>
@@ -1518,47 +1346,15 @@
         <w:pStyle w:val="ListBullet"/>
       </w:pPr>
       <w:r>
-        <w:t xml:space="preserve">Create User entity (id, username, email, password, role, </w:t>
-      </w:r>
-      <w:proofErr w:type="spellStart"/>
-      <w:r>
-        <w:t>createdAt</w:t>
-      </w:r>
-      <w:proofErr w:type="spellEnd"/>
-      <w:r>
-        <w:t>)</w:t>
-      </w:r>
-    </w:p>
-    <w:p>
-      <w:pPr>
-        <w:pStyle w:val="ListBullet"/>
-      </w:pPr>
-      <w:r>
-        <w:t xml:space="preserve">Create Project entity (id, name, description, </w:t>
-      </w:r>
-      <w:proofErr w:type="spellStart"/>
-      <w:r>
-        <w:t>ownerId</w:t>
-      </w:r>
-      <w:proofErr w:type="spellEnd"/>
-      <w:r>
-        <w:t xml:space="preserve">, </w:t>
-      </w:r>
-      <w:proofErr w:type="spellStart"/>
-      <w:r>
-        <w:t>createdAt</w:t>
-      </w:r>
-      <w:proofErr w:type="spellEnd"/>
-      <w:r>
-        <w:t xml:space="preserve">, </w:t>
-      </w:r>
-      <w:proofErr w:type="spellStart"/>
-      <w:r>
-        <w:t>updatedAt</w:t>
-      </w:r>
-      <w:proofErr w:type="spellEnd"/>
-      <w:r>
-        <w:t>)</w:t>
+        <w:t>Create User entity (id, username, email, password, role, createdAt)</w:t>
+      </w:r>
+    </w:p>
+    <w:p>
+      <w:pPr>
+        <w:pStyle w:val="ListBullet"/>
+      </w:pPr>
+      <w:r>
+        <w:t>Create Project entity (id, name, description, ownerId, createdAt, updatedAt)</w:t>
       </w:r>
     </w:p>
     <w:p>
@@ -1587,79 +1383,15 @@
         <w:pStyle w:val="ListBullet"/>
       </w:pPr>
       <w:r>
-        <w:t xml:space="preserve">Create Task entity (id, title, description, status, priority, </w:t>
-      </w:r>
-      <w:proofErr w:type="spellStart"/>
-      <w:r>
-        <w:t>assigneeId</w:t>
-      </w:r>
-      <w:proofErr w:type="spellEnd"/>
-      <w:r>
-        <w:t xml:space="preserve">, </w:t>
-      </w:r>
-      <w:proofErr w:type="spellStart"/>
-      <w:r>
-        <w:t>projectId</w:t>
-      </w:r>
-      <w:proofErr w:type="spellEnd"/>
-      <w:r>
-        <w:t xml:space="preserve">, </w:t>
-      </w:r>
-      <w:proofErr w:type="spellStart"/>
-      <w:r>
-        <w:t>dueDate</w:t>
-      </w:r>
-      <w:proofErr w:type="spellEnd"/>
-      <w:r>
-        <w:t xml:space="preserve">, </w:t>
-      </w:r>
-      <w:proofErr w:type="spellStart"/>
-      <w:r>
-        <w:t>createdAt</w:t>
-      </w:r>
-      <w:proofErr w:type="spellEnd"/>
-      <w:r>
-        <w:t xml:space="preserve">, </w:t>
-      </w:r>
-      <w:proofErr w:type="spellStart"/>
-      <w:r>
-        <w:t>updatedAt</w:t>
-      </w:r>
-      <w:proofErr w:type="spellEnd"/>
-      <w:r>
-        <w:t>)</w:t>
-      </w:r>
-    </w:p>
-    <w:p>
-      <w:pPr>
-        <w:pStyle w:val="ListBullet"/>
-      </w:pPr>
-      <w:r>
-        <w:t xml:space="preserve">Create Comment entity (id, content, </w:t>
-      </w:r>
-      <w:proofErr w:type="spellStart"/>
-      <w:r>
-        <w:t>taskId</w:t>
-      </w:r>
-      <w:proofErr w:type="spellEnd"/>
-      <w:r>
-        <w:t xml:space="preserve">, </w:t>
-      </w:r>
-      <w:proofErr w:type="spellStart"/>
-      <w:r>
-        <w:t>userId</w:t>
-      </w:r>
-      <w:proofErr w:type="spellEnd"/>
-      <w:r>
-        <w:t xml:space="preserve">, </w:t>
-      </w:r>
-      <w:proofErr w:type="spellStart"/>
-      <w:r>
-        <w:t>createdAt</w:t>
-      </w:r>
-      <w:proofErr w:type="spellEnd"/>
-      <w:r>
-        <w:t>)</w:t>
+        <w:t>Create Task entity (id, title, description, status, priority, assigneeId, projectId, dueDate, createdAt, updatedAt)</w:t>
+      </w:r>
+    </w:p>
+    <w:p>
+      <w:pPr>
+        <w:pStyle w:val="ListBullet"/>
+      </w:pPr>
+      <w:r>
+        <w:t>Create Comment entity (id, content, taskId, userId, createdAt)</w:t>
       </w:r>
     </w:p>
     <w:p>
@@ -1755,13 +1487,8 @@
         <w:t>4</w:t>
       </w:r>
       <w:r>
-        <w:t xml:space="preserve">: Data Transfer Objects (DTOs) &amp; </w:t>
-      </w:r>
-      <w:proofErr w:type="spellStart"/>
-      <w:r>
-        <w:t>MapStruct</w:t>
-      </w:r>
-      <w:proofErr w:type="spellEnd"/>
+        <w:t>: Data Transfer Objects (DTOs) &amp; MapStruct</w:t>
+      </w:r>
     </w:p>
     <w:p>
       <w:pPr>
@@ -1792,15 +1519,7 @@
         <w:pStyle w:val="ListBullet"/>
       </w:pPr>
       <w:r>
-        <w:t xml:space="preserve">Implement </w:t>
-      </w:r>
-      <w:proofErr w:type="spellStart"/>
-      <w:r>
-        <w:t>MapStruct</w:t>
-      </w:r>
-      <w:proofErr w:type="spellEnd"/>
-      <w:r>
-        <w:t xml:space="preserve"> for entity-DTO mapping</w:t>
+        <w:t>Implement MapStruct for entity-DTO mapping</w:t>
       </w:r>
     </w:p>
     <w:p>
@@ -1829,58 +1548,16 @@
         <w:pStyle w:val="ListBullet"/>
       </w:pPr>
       <w:r>
-        <w:t xml:space="preserve">Create </w:t>
-      </w:r>
-      <w:proofErr w:type="spellStart"/>
-      <w:r>
-        <w:t>UserDTO</w:t>
-      </w:r>
-      <w:proofErr w:type="spellEnd"/>
-      <w:r>
-        <w:t xml:space="preserve">, </w:t>
-      </w:r>
-      <w:proofErr w:type="spellStart"/>
-      <w:r>
-        <w:t>UserCreateDTO</w:t>
-      </w:r>
-      <w:proofErr w:type="spellEnd"/>
-      <w:r>
-        <w:t xml:space="preserve">, </w:t>
-      </w:r>
-      <w:proofErr w:type="spellStart"/>
-      <w:r>
-        <w:t>UserUpdateDTO</w:t>
-      </w:r>
-      <w:proofErr w:type="spellEnd"/>
-    </w:p>
-    <w:p>
-      <w:pPr>
-        <w:pStyle w:val="ListBullet"/>
-      </w:pPr>
-      <w:r>
-        <w:t xml:space="preserve">Create </w:t>
-      </w:r>
-      <w:proofErr w:type="spellStart"/>
-      <w:r>
-        <w:t>ProjectDTO</w:t>
-      </w:r>
-      <w:proofErr w:type="spellEnd"/>
-      <w:r>
-        <w:t xml:space="preserve">, </w:t>
-      </w:r>
-      <w:proofErr w:type="spellStart"/>
-      <w:r>
-        <w:t>ProjectCreateDTO</w:t>
-      </w:r>
-      <w:proofErr w:type="spellEnd"/>
-      <w:r>
-        <w:t xml:space="preserve">, </w:t>
-      </w:r>
-      <w:proofErr w:type="spellStart"/>
-      <w:r>
-        <w:t>ProjectUpdateDTO</w:t>
-      </w:r>
-      <w:proofErr w:type="spellEnd"/>
+        <w:t>Create UserDTO, UserCreateDTO, UserUpdateDTO</w:t>
+      </w:r>
+    </w:p>
+    <w:p>
+      <w:pPr>
+        <w:pStyle w:val="ListBullet"/>
+      </w:pPr>
+      <w:r>
+        <w:t>Create ProjectDTO, ProjectCreateDTO, ProjectUpdateDTO</w:t>
+      </w:r>
     </w:p>
     <w:p>
       <w:pPr>
@@ -1908,65 +1585,23 @@
         <w:pStyle w:val="ListBullet"/>
       </w:pPr>
       <w:r>
-        <w:t xml:space="preserve">Create </w:t>
-      </w:r>
-      <w:proofErr w:type="spellStart"/>
-      <w:r>
-        <w:t>TaskDTO</w:t>
-      </w:r>
-      <w:proofErr w:type="spellEnd"/>
-      <w:r>
-        <w:t xml:space="preserve">, </w:t>
-      </w:r>
-      <w:proofErr w:type="spellStart"/>
-      <w:r>
-        <w:t>TaskCreateDTO</w:t>
-      </w:r>
-      <w:proofErr w:type="spellEnd"/>
-      <w:r>
-        <w:t xml:space="preserve">, </w:t>
-      </w:r>
-      <w:proofErr w:type="spellStart"/>
-      <w:r>
-        <w:t>TaskUpdateDTO</w:t>
-      </w:r>
-      <w:proofErr w:type="spellEnd"/>
-    </w:p>
-    <w:p>
-      <w:pPr>
-        <w:pStyle w:val="ListBullet"/>
-      </w:pPr>
-      <w:r>
-        <w:t xml:space="preserve">Create </w:t>
-      </w:r>
-      <w:proofErr w:type="spellStart"/>
-      <w:r>
-        <w:t>CommentDTO</w:t>
-      </w:r>
-      <w:proofErr w:type="spellEnd"/>
-      <w:r>
-        <w:t xml:space="preserve">, </w:t>
-      </w:r>
-      <w:proofErr w:type="spellStart"/>
-      <w:r>
-        <w:t>CommentCreateDTO</w:t>
-      </w:r>
-      <w:proofErr w:type="spellEnd"/>
-    </w:p>
-    <w:p>
-      <w:pPr>
-        <w:pStyle w:val="ListBullet"/>
-      </w:pPr>
-      <w:r>
-        <w:t xml:space="preserve">Set up </w:t>
-      </w:r>
-      <w:proofErr w:type="spellStart"/>
-      <w:r>
-        <w:t>MapStruct</w:t>
-      </w:r>
-      <w:proofErr w:type="spellEnd"/>
-      <w:r>
-        <w:t xml:space="preserve"> configuration</w:t>
+        <w:t>Create TaskDTO, TaskCreateDTO, TaskUpdateDTO</w:t>
+      </w:r>
+    </w:p>
+    <w:p>
+      <w:pPr>
+        <w:pStyle w:val="ListBullet"/>
+      </w:pPr>
+      <w:r>
+        <w:t>Create CommentDTO, CommentCreateDTO</w:t>
+      </w:r>
+    </w:p>
+    <w:p>
+      <w:pPr>
+        <w:pStyle w:val="ListBullet"/>
+      </w:pPr>
+      <w:r>
+        <w:t>Set up MapStruct configuration</w:t>
       </w:r>
     </w:p>
     <w:p>
@@ -2006,15 +1641,7 @@
         <w:pStyle w:val="ListBullet"/>
       </w:pPr>
       <w:r>
-        <w:t xml:space="preserve">[ ] </w:t>
-      </w:r>
-      <w:proofErr w:type="spellStart"/>
-      <w:r>
-        <w:t>MapStruct</w:t>
-      </w:r>
-      <w:proofErr w:type="spellEnd"/>
-      <w:r>
-        <w:t xml:space="preserve"> mappers implemented</w:t>
+        <w:t>[ ] MapStruct mappers implemented</w:t>
       </w:r>
     </w:p>
     <w:p>
@@ -2124,55 +1751,23 @@
         <w:pStyle w:val="ListBullet"/>
       </w:pPr>
       <w:r>
-        <w:t xml:space="preserve">Create </w:t>
-      </w:r>
-      <w:proofErr w:type="spellStart"/>
-      <w:r>
-        <w:t>ApiResponse</w:t>
-      </w:r>
-      <w:proofErr w:type="spellEnd"/>
-      <w:r>
-        <w:t>&lt;T&gt; wrapper class</w:t>
-      </w:r>
-    </w:p>
-    <w:p>
-      <w:pPr>
-        <w:pStyle w:val="ListBullet"/>
-      </w:pPr>
-      <w:r>
-        <w:t>Create custom exceptions (</w:t>
-      </w:r>
-      <w:proofErr w:type="spellStart"/>
-      <w:r>
-        <w:t>ResourceNotFoundException</w:t>
-      </w:r>
-      <w:proofErr w:type="spellEnd"/>
-      <w:r>
-        <w:t xml:space="preserve">, </w:t>
-      </w:r>
-      <w:proofErr w:type="spellStart"/>
-      <w:r>
-        <w:t>ValidationException</w:t>
-      </w:r>
-      <w:proofErr w:type="spellEnd"/>
-      <w:r>
-        <w:t>, etc.)</w:t>
-      </w:r>
-    </w:p>
-    <w:p>
-      <w:pPr>
-        <w:pStyle w:val="ListBullet"/>
-      </w:pPr>
-      <w:r>
-        <w:t xml:space="preserve">Implement </w:t>
-      </w:r>
-      <w:proofErr w:type="spellStart"/>
-      <w:r>
-        <w:t>GlobalExceptionHandler</w:t>
-      </w:r>
-      <w:proofErr w:type="spellEnd"/>
-      <w:r>
-        <w:t xml:space="preserve"> with @ControllerAdvice</w:t>
+        <w:t>Create ApiResponse&lt;T&gt; wrapper class</w:t>
+      </w:r>
+    </w:p>
+    <w:p>
+      <w:pPr>
+        <w:pStyle w:val="ListBullet"/>
+      </w:pPr>
+      <w:r>
+        <w:t>Create custom exceptions (ResourceNotFoundException, ValidationException, etc.)</w:t>
+      </w:r>
+    </w:p>
+    <w:p>
+      <w:pPr>
+        <w:pStyle w:val="ListBullet"/>
+      </w:pPr>
+      <w:r>
+        <w:t>Implement GlobalExceptionHandler with @ControllerAdvice</w:t>
       </w:r>
     </w:p>
     <w:p>
@@ -2395,60 +1990,23 @@
         <w:pStyle w:val="ListBullet"/>
       </w:pPr>
       <w:r>
-        <w:t xml:space="preserve">Create </w:t>
-      </w:r>
-      <w:proofErr w:type="spellStart"/>
-      <w:r>
-        <w:t>UserRepository</w:t>
-      </w:r>
-      <w:proofErr w:type="spellEnd"/>
-      <w:r>
-        <w:t xml:space="preserve"> interface extending </w:t>
-      </w:r>
-      <w:proofErr w:type="spellStart"/>
-      <w:r>
-        <w:t>JpaRepository</w:t>
-      </w:r>
-      <w:proofErr w:type="spellEnd"/>
-    </w:p>
-    <w:p>
-      <w:pPr>
-        <w:pStyle w:val="ListBullet"/>
-      </w:pPr>
-      <w:r>
-        <w:t xml:space="preserve">Create </w:t>
-      </w:r>
-      <w:proofErr w:type="spellStart"/>
-      <w:r>
-        <w:t>ProjectRepository</w:t>
-      </w:r>
-      <w:proofErr w:type="spellEnd"/>
-      <w:r>
-        <w:t xml:space="preserve"> interface with custom queries</w:t>
-      </w:r>
-    </w:p>
-    <w:p>
-      <w:pPr>
-        <w:pStyle w:val="ListBullet"/>
-      </w:pPr>
-      <w:r>
-        <w:t xml:space="preserve">Implement query methods: </w:t>
-      </w:r>
-      <w:proofErr w:type="spellStart"/>
-      <w:r>
-        <w:t>findByOwnerId</w:t>
-      </w:r>
-      <w:proofErr w:type="spellEnd"/>
-      <w:r>
-        <w:t xml:space="preserve">(), </w:t>
-      </w:r>
-      <w:proofErr w:type="spellStart"/>
-      <w:r>
-        <w:t>findByOwnerIdAndName</w:t>
-      </w:r>
-      <w:proofErr w:type="spellEnd"/>
-      <w:r>
-        <w:t>()</w:t>
+        <w:t>Create UserRepository interface extending JpaRepository</w:t>
+      </w:r>
+    </w:p>
+    <w:p>
+      <w:pPr>
+        <w:pStyle w:val="ListBullet"/>
+      </w:pPr>
+      <w:r>
+        <w:t>Create ProjectRepository interface with custom queries</w:t>
+      </w:r>
+    </w:p>
+    <w:p>
+      <w:pPr>
+        <w:pStyle w:val="ListBullet"/>
+      </w:pPr>
+      <w:r>
+        <w:t>Implement query methods: findByOwnerId(), findByOwnerIdAndName()</w:t>
       </w:r>
     </w:p>
     <w:p>
@@ -2461,63 +2019,23 @@
         <w:pStyle w:val="ListBullet"/>
       </w:pPr>
       <w:r>
-        <w:t xml:space="preserve">Create </w:t>
-      </w:r>
-      <w:proofErr w:type="spellStart"/>
-      <w:r>
-        <w:t>TaskRepository</w:t>
-      </w:r>
-      <w:proofErr w:type="spellEnd"/>
-      <w:r>
-        <w:t xml:space="preserve"> interface with complex queries</w:t>
-      </w:r>
-    </w:p>
-    <w:p>
-      <w:pPr>
-        <w:pStyle w:val="ListBullet"/>
-      </w:pPr>
-      <w:r>
-        <w:t xml:space="preserve">Implement: </w:t>
-      </w:r>
-      <w:proofErr w:type="spellStart"/>
-      <w:r>
-        <w:t>findByProjectId</w:t>
-      </w:r>
-      <w:proofErr w:type="spellEnd"/>
-      <w:r>
-        <w:t xml:space="preserve">(), </w:t>
-      </w:r>
-      <w:proofErr w:type="spellStart"/>
-      <w:r>
-        <w:t>findByAssigneeId</w:t>
-      </w:r>
-      <w:proofErr w:type="spellEnd"/>
-      <w:r>
-        <w:t xml:space="preserve">(), </w:t>
-      </w:r>
-      <w:proofErr w:type="spellStart"/>
-      <w:r>
-        <w:t>findByStatusAndPriority</w:t>
-      </w:r>
-      <w:proofErr w:type="spellEnd"/>
-      <w:r>
-        <w:t>()</w:t>
-      </w:r>
-    </w:p>
-    <w:p>
-      <w:pPr>
-        <w:pStyle w:val="ListBullet"/>
-      </w:pPr>
-      <w:r>
-        <w:t xml:space="preserve">Create </w:t>
-      </w:r>
-      <w:proofErr w:type="spellStart"/>
-      <w:r>
-        <w:t>CommentRepository</w:t>
-      </w:r>
-      <w:proofErr w:type="spellEnd"/>
-      <w:r>
-        <w:t xml:space="preserve"> interface</w:t>
+        <w:t>Create TaskRepository interface with complex queries</w:t>
+      </w:r>
+    </w:p>
+    <w:p>
+      <w:pPr>
+        <w:pStyle w:val="ListBullet"/>
+      </w:pPr>
+      <w:r>
+        <w:t>Implement: findByProjectId(), findByAssigneeId(), findByStatusAndPriority()</w:t>
+      </w:r>
+    </w:p>
+    <w:p>
+      <w:pPr>
+        <w:pStyle w:val="ListBullet"/>
+      </w:pPr>
+      <w:r>
+        <w:t>Create CommentRepository interface</w:t>
       </w:r>
     </w:p>
     <w:p>
@@ -2847,115 +2365,39 @@
         <w:pStyle w:val="ListBullet"/>
       </w:pPr>
       <w:r>
-        <w:t xml:space="preserve">Create </w:t>
-      </w:r>
-      <w:proofErr w:type="spellStart"/>
-      <w:r>
-        <w:t>ProjectService</w:t>
-      </w:r>
-      <w:proofErr w:type="spellEnd"/>
-      <w:r>
-        <w:t xml:space="preserve"> interface and implementation</w:t>
-      </w:r>
-    </w:p>
-    <w:p>
-      <w:pPr>
-        <w:pStyle w:val="ListBullet"/>
-      </w:pPr>
-      <w:proofErr w:type="spellStart"/>
-      <w:r>
-        <w:t>createProject</w:t>
-      </w:r>
-      <w:proofErr w:type="spellEnd"/>
-      <w:r>
-        <w:t>(</w:t>
-      </w:r>
-      <w:proofErr w:type="spellStart"/>
-      <w:r>
-        <w:t>ProjectCreateDTO</w:t>
-      </w:r>
-      <w:proofErr w:type="spellEnd"/>
-      <w:r>
-        <w:t xml:space="preserve"> </w:t>
-      </w:r>
-      <w:proofErr w:type="spellStart"/>
-      <w:r>
-        <w:t>dto</w:t>
-      </w:r>
-      <w:proofErr w:type="spellEnd"/>
-      <w:r>
-        <w:t xml:space="preserve">, Long </w:t>
-      </w:r>
-      <w:proofErr w:type="spellStart"/>
-      <w:r>
-        <w:t>ownerId</w:t>
-      </w:r>
-      <w:proofErr w:type="spellEnd"/>
-      <w:r>
-        <w:t>)</w:t>
-      </w:r>
-    </w:p>
-    <w:p>
-      <w:pPr>
-        <w:pStyle w:val="ListBullet"/>
-      </w:pPr>
-      <w:proofErr w:type="spellStart"/>
-      <w:r>
-        <w:t>getProjectById</w:t>
-      </w:r>
-      <w:proofErr w:type="spellEnd"/>
-      <w:r>
-        <w:t>(Long id)</w:t>
-      </w:r>
-    </w:p>
-    <w:p>
-      <w:pPr>
-        <w:pStyle w:val="ListBullet"/>
-      </w:pPr>
-      <w:proofErr w:type="spellStart"/>
-      <w:r>
-        <w:t>getProjectsByOwner</w:t>
-      </w:r>
-      <w:proofErr w:type="spellEnd"/>
-      <w:r>
-        <w:t xml:space="preserve">(Long </w:t>
-      </w:r>
-      <w:proofErr w:type="spellStart"/>
-      <w:r>
-        <w:t>ownerId</w:t>
-      </w:r>
-      <w:proofErr w:type="spellEnd"/>
-      <w:r>
-        <w:t>)</w:t>
-      </w:r>
-    </w:p>
-    <w:p>
-      <w:pPr>
-        <w:pStyle w:val="ListBullet"/>
-      </w:pPr>
-      <w:proofErr w:type="spellStart"/>
-      <w:r>
-        <w:t>updateProject</w:t>
-      </w:r>
-      <w:proofErr w:type="spellEnd"/>
-      <w:r>
-        <w:t xml:space="preserve">(Long id, </w:t>
-      </w:r>
-      <w:proofErr w:type="spellStart"/>
-      <w:r>
-        <w:t>ProjectUpdateDTO</w:t>
-      </w:r>
-      <w:proofErr w:type="spellEnd"/>
-      <w:r>
-        <w:t xml:space="preserve"> </w:t>
-      </w:r>
-      <w:proofErr w:type="spellStart"/>
-      <w:r>
-        <w:t>dto</w:t>
-      </w:r>
-      <w:proofErr w:type="spellEnd"/>
-      <w:r>
-        <w:t>)</w:t>
+        <w:t>Create ProjectService interface and implementation</w:t>
+      </w:r>
+    </w:p>
+    <w:p>
+      <w:pPr>
+        <w:pStyle w:val="ListBullet"/>
+      </w:pPr>
+      <w:r>
+        <w:t>createProject(ProjectCreateDTO dto, Long ownerId)</w:t>
+      </w:r>
+    </w:p>
+    <w:p>
+      <w:pPr>
+        <w:pStyle w:val="ListBullet"/>
+      </w:pPr>
+      <w:r>
+        <w:t>getProjectById(Long id)</w:t>
+      </w:r>
+    </w:p>
+    <w:p>
+      <w:pPr>
+        <w:pStyle w:val="ListBullet"/>
+      </w:pPr>
+      <w:r>
+        <w:t>getProjectsByOwner(Long ownerId)</w:t>
+      </w:r>
+    </w:p>
+    <w:p>
+      <w:pPr>
+        <w:pStyle w:val="ListBullet"/>
+      </w:pPr>
+      <w:r>
+        <w:t>updateProject(Long id, ProjectUpdateDTO dto)</w:t>
       </w:r>
     </w:p>
     <w:p>
@@ -2968,99 +2410,39 @@
         <w:pStyle w:val="ListBullet"/>
       </w:pPr>
       <w:r>
-        <w:t xml:space="preserve">Create </w:t>
-      </w:r>
-      <w:proofErr w:type="spellStart"/>
-      <w:r>
-        <w:t>TaskService</w:t>
-      </w:r>
-      <w:proofErr w:type="spellEnd"/>
-      <w:r>
-        <w:t xml:space="preserve"> interface and implementation</w:t>
-      </w:r>
-    </w:p>
-    <w:p>
-      <w:pPr>
-        <w:pStyle w:val="ListBullet"/>
-      </w:pPr>
-      <w:proofErr w:type="spellStart"/>
-      <w:r>
-        <w:t>createTask</w:t>
-      </w:r>
-      <w:proofErr w:type="spellEnd"/>
-      <w:r>
-        <w:t>(</w:t>
-      </w:r>
-      <w:proofErr w:type="spellStart"/>
-      <w:r>
-        <w:t>TaskCreateDTO</w:t>
-      </w:r>
-      <w:proofErr w:type="spellEnd"/>
-      <w:r>
-        <w:t xml:space="preserve"> </w:t>
-      </w:r>
-      <w:proofErr w:type="spellStart"/>
-      <w:r>
-        <w:t>dto</w:t>
-      </w:r>
-      <w:proofErr w:type="spellEnd"/>
-      <w:r>
-        <w:t>)</w:t>
-      </w:r>
-    </w:p>
-    <w:p>
-      <w:pPr>
-        <w:pStyle w:val="ListBullet"/>
-      </w:pPr>
-      <w:proofErr w:type="spellStart"/>
-      <w:r>
-        <w:t>getTaskById</w:t>
-      </w:r>
-      <w:proofErr w:type="spellEnd"/>
-      <w:r>
-        <w:t>(Long id)</w:t>
-      </w:r>
-    </w:p>
-    <w:p>
-      <w:pPr>
-        <w:pStyle w:val="ListBullet"/>
-      </w:pPr>
-      <w:proofErr w:type="spellStart"/>
-      <w:r>
-        <w:t>getTasksByProject</w:t>
-      </w:r>
-      <w:proofErr w:type="spellEnd"/>
-      <w:r>
-        <w:t xml:space="preserve">(Long </w:t>
-      </w:r>
-      <w:proofErr w:type="spellStart"/>
-      <w:r>
-        <w:t>projectId</w:t>
-      </w:r>
-      <w:proofErr w:type="spellEnd"/>
-      <w:r>
-        <w:t>)</w:t>
-      </w:r>
-    </w:p>
-    <w:p>
-      <w:pPr>
-        <w:pStyle w:val="ListBullet"/>
-      </w:pPr>
-      <w:proofErr w:type="spellStart"/>
-      <w:r>
-        <w:t>updateTaskStatus</w:t>
-      </w:r>
-      <w:proofErr w:type="spellEnd"/>
-      <w:r>
-        <w:t xml:space="preserve">(Long id, </w:t>
-      </w:r>
-      <w:proofErr w:type="spellStart"/>
-      <w:r>
-        <w:t>TaskStatus</w:t>
-      </w:r>
-      <w:proofErr w:type="spellEnd"/>
-      <w:r>
-        <w:t xml:space="preserve"> status)</w:t>
+        <w:t>Create TaskService interface and implementation</w:t>
+      </w:r>
+    </w:p>
+    <w:p>
+      <w:pPr>
+        <w:pStyle w:val="ListBullet"/>
+      </w:pPr>
+      <w:r>
+        <w:t>createTask(TaskCreateDTO dto)</w:t>
+      </w:r>
+    </w:p>
+    <w:p>
+      <w:pPr>
+        <w:pStyle w:val="ListBullet"/>
+      </w:pPr>
+      <w:r>
+        <w:t>getTaskById(Long id)</w:t>
+      </w:r>
+    </w:p>
+    <w:p>
+      <w:pPr>
+        <w:pStyle w:val="ListBullet"/>
+      </w:pPr>
+      <w:r>
+        <w:t>getTasksByProject(Long projectId)</w:t>
+      </w:r>
+    </w:p>
+    <w:p>
+      <w:pPr>
+        <w:pStyle w:val="ListBullet"/>
+      </w:pPr>
+      <w:r>
+        <w:t>updateTaskStatus(Long id, TaskStatus status)</w:t>
       </w:r>
     </w:p>
     <w:p>
@@ -3092,23 +2474,7 @@
         <w:pStyle w:val="ListBullet"/>
       </w:pPr>
       <w:r>
-        <w:t xml:space="preserve">[ ] </w:t>
-      </w:r>
-      <w:proofErr w:type="spellStart"/>
-      <w:r>
-        <w:t>ProjectService</w:t>
-      </w:r>
-      <w:proofErr w:type="spellEnd"/>
-      <w:r>
-        <w:t xml:space="preserve"> and </w:t>
-      </w:r>
-      <w:proofErr w:type="spellStart"/>
-      <w:r>
-        <w:t>TaskService</w:t>
-      </w:r>
-      <w:proofErr w:type="spellEnd"/>
-      <w:r>
-        <w:t xml:space="preserve"> implemented</w:t>
+        <w:t>[ ] ProjectService and TaskService implemented</w:t>
       </w:r>
     </w:p>
     <w:p>
@@ -3404,111 +2770,47 @@
         <w:pStyle w:val="ListBullet"/>
       </w:pPr>
       <w:r>
-        <w:t xml:space="preserve">Create </w:t>
-      </w:r>
-      <w:proofErr w:type="spellStart"/>
-      <w:r>
-        <w:t>AuthController</w:t>
-      </w:r>
-      <w:proofErr w:type="spellEnd"/>
-      <w:r>
-        <w:t xml:space="preserve"> for authentication endpoints:</w:t>
-      </w:r>
-    </w:p>
-    <w:p>
-      <w:pPr>
-        <w:pStyle w:val="ListBullet"/>
-      </w:pPr>
-      <w:r>
-        <w:t>POST /</w:t>
-      </w:r>
-      <w:proofErr w:type="spellStart"/>
-      <w:r>
-        <w:t>api</w:t>
-      </w:r>
-      <w:proofErr w:type="spellEnd"/>
-      <w:r>
-        <w:t>/auth/register</w:t>
-      </w:r>
-    </w:p>
-    <w:p>
-      <w:pPr>
-        <w:pStyle w:val="ListBullet"/>
-      </w:pPr>
-      <w:r>
-        <w:t>POST /</w:t>
-      </w:r>
-      <w:proofErr w:type="spellStart"/>
-      <w:r>
-        <w:t>api</w:t>
-      </w:r>
-      <w:proofErr w:type="spellEnd"/>
-      <w:r>
-        <w:t>/auth/login</w:t>
-      </w:r>
-    </w:p>
-    <w:p>
-      <w:pPr>
-        <w:pStyle w:val="ListBullet"/>
-      </w:pPr>
-      <w:r>
-        <w:t>POST /</w:t>
-      </w:r>
-      <w:proofErr w:type="spellStart"/>
-      <w:r>
-        <w:t>api</w:t>
-      </w:r>
-      <w:proofErr w:type="spellEnd"/>
-      <w:r>
-        <w:t>/auth/refresh</w:t>
-      </w:r>
-    </w:p>
-    <w:p>
-      <w:pPr>
-        <w:pStyle w:val="ListBullet"/>
-      </w:pPr>
-      <w:r>
-        <w:t xml:space="preserve">Create </w:t>
-      </w:r>
-      <w:proofErr w:type="spellStart"/>
-      <w:r>
-        <w:t>UserController</w:t>
-      </w:r>
-      <w:proofErr w:type="spellEnd"/>
-      <w:r>
-        <w:t xml:space="preserve"> for user management:</w:t>
-      </w:r>
-    </w:p>
-    <w:p>
-      <w:pPr>
-        <w:pStyle w:val="ListBullet"/>
-      </w:pPr>
-      <w:r>
-        <w:t>GET /</w:t>
-      </w:r>
-      <w:proofErr w:type="spellStart"/>
-      <w:r>
-        <w:t>api</w:t>
-      </w:r>
-      <w:proofErr w:type="spellEnd"/>
-      <w:r>
-        <w:t>/users/{id}, PUT /</w:t>
-      </w:r>
-      <w:proofErr w:type="spellStart"/>
-      <w:r>
-        <w:t>api</w:t>
-      </w:r>
-      <w:proofErr w:type="spellEnd"/>
-      <w:r>
-        <w:t>/users/{id}, DELETE /</w:t>
-      </w:r>
-      <w:proofErr w:type="spellStart"/>
-      <w:r>
-        <w:t>api</w:t>
-      </w:r>
-      <w:proofErr w:type="spellEnd"/>
-      <w:r>
-        <w:t>/users/{id}</w:t>
+        <w:t>Create AuthController for authentication endpoints:</w:t>
+      </w:r>
+    </w:p>
+    <w:p>
+      <w:pPr>
+        <w:pStyle w:val="ListBullet"/>
+      </w:pPr>
+      <w:r>
+        <w:t>POST /api/auth/register</w:t>
+      </w:r>
+    </w:p>
+    <w:p>
+      <w:pPr>
+        <w:pStyle w:val="ListBullet"/>
+      </w:pPr>
+      <w:r>
+        <w:t>POST /api/auth/login</w:t>
+      </w:r>
+    </w:p>
+    <w:p>
+      <w:pPr>
+        <w:pStyle w:val="ListBullet"/>
+      </w:pPr>
+      <w:r>
+        <w:t>POST /api/auth/refresh</w:t>
+      </w:r>
+    </w:p>
+    <w:p>
+      <w:pPr>
+        <w:pStyle w:val="ListBullet"/>
+      </w:pPr>
+      <w:r>
+        <w:t>Create UserController for user management:</w:t>
+      </w:r>
+    </w:p>
+    <w:p>
+      <w:pPr>
+        <w:pStyle w:val="ListBullet"/>
+      </w:pPr>
+      <w:r>
+        <w:t>GET /api/users/{id}, PUT /api/users/{id}, DELETE /api/users/{id}</w:t>
       </w:r>
     </w:p>
     <w:p>
@@ -3521,21 +2823,8 @@
         <w:pStyle w:val="ListBullet"/>
       </w:pPr>
       <w:r>
-        <w:t xml:space="preserve">Create </w:t>
-      </w:r>
-      <w:proofErr w:type="spellStart"/>
-      <w:r>
-        <w:t>ProjectController</w:t>
-      </w:r>
-      <w:proofErr w:type="spellEnd"/>
-      <w:r>
-        <w:t xml:space="preserve"> and </w:t>
-      </w:r>
-      <w:proofErr w:type="spellStart"/>
-      <w:r>
-        <w:t>TaskController</w:t>
-      </w:r>
-      <w:proofErr w:type="spellEnd"/>
+        <w:t>Create ProjectController and TaskController</w:t>
+      </w:r>
     </w:p>
     <w:p>
       <w:pPr>
@@ -3550,31 +2839,15 @@
         <w:pStyle w:val="ListBullet"/>
       </w:pPr>
       <w:r>
-        <w:t xml:space="preserve">Return standardized </w:t>
-      </w:r>
-      <w:proofErr w:type="spellStart"/>
-      <w:r>
-        <w:t>ApiResponse</w:t>
-      </w:r>
-      <w:proofErr w:type="spellEnd"/>
-      <w:r>
-        <w:t>&lt;T&gt; format</w:t>
-      </w:r>
-    </w:p>
-    <w:p>
-      <w:pPr>
-        <w:pStyle w:val="ListBullet"/>
-      </w:pPr>
-      <w:r>
-        <w:t>Add Swagger/</w:t>
-      </w:r>
-      <w:proofErr w:type="spellStart"/>
-      <w:r>
-        <w:t>OpenAPI</w:t>
-      </w:r>
-      <w:proofErr w:type="spellEnd"/>
-      <w:r>
-        <w:t xml:space="preserve"> documentation</w:t>
+        <w:t>Return standardized ApiResponse&lt;T&gt; format</w:t>
+      </w:r>
+    </w:p>
+    <w:p>
+      <w:pPr>
+        <w:pStyle w:val="ListBullet"/>
+      </w:pPr>
+      <w:r>
+        <w:t>Add Swagger/OpenAPI documentation</w:t>
       </w:r>
     </w:p>
     <w:p>
@@ -3720,13 +2993,8 @@
         <w:pStyle w:val="ListBullet"/>
       </w:pPr>
       <w:r>
-        <w:t xml:space="preserve">Use JUnit 5, Mockito, and </w:t>
-      </w:r>
-      <w:proofErr w:type="spellStart"/>
-      <w:r>
-        <w:t>Testcontainers</w:t>
-      </w:r>
-      <w:proofErr w:type="spellEnd"/>
+        <w:t>Use JUnit 5, Mockito, and Testcontainers</w:t>
+      </w:r>
     </w:p>
     <w:p>
       <w:pPr>
@@ -3778,13 +3046,8 @@
         <w:pStyle w:val="ListBullet"/>
       </w:pPr>
       <w:r>
-        <w:t xml:space="preserve">Add controller tests with </w:t>
-      </w:r>
-      <w:proofErr w:type="spellStart"/>
-      <w:r>
-        <w:t>MockMvc</w:t>
-      </w:r>
-      <w:proofErr w:type="spellEnd"/>
+        <w:t>Add controller tests with MockMvc</w:t>
+      </w:r>
     </w:p>
     <w:p>
       <w:r>
@@ -3796,15 +3059,7 @@
         <w:pStyle w:val="ListBullet"/>
       </w:pPr>
       <w:r>
-        <w:t xml:space="preserve">Set up </w:t>
-      </w:r>
-      <w:proofErr w:type="spellStart"/>
-      <w:r>
-        <w:t>Testcontainers</w:t>
-      </w:r>
-      <w:proofErr w:type="spellEnd"/>
-      <w:r>
-        <w:t xml:space="preserve"> for database testing</w:t>
+        <w:t>Set up Testcontainers for database testing</w:t>
       </w:r>
     </w:p>
     <w:p>
@@ -3953,15 +3208,7 @@
         <w:pStyle w:val="ListBullet"/>
       </w:pPr>
       <w:r>
-        <w:t xml:space="preserve">Create </w:t>
-      </w:r>
-      <w:proofErr w:type="spellStart"/>
-      <w:r>
-        <w:t>DataLoader</w:t>
-      </w:r>
-      <w:proofErr w:type="spellEnd"/>
-      <w:r>
-        <w:t xml:space="preserve"> component for initial data</w:t>
+        <w:t>Create DataLoader component for initial data</w:t>
       </w:r>
     </w:p>
     <w:p>
@@ -4201,15 +3448,7 @@
         <w:pStyle w:val="ListBullet"/>
       </w:pPr>
       <w:r>
-        <w:t xml:space="preserve">Create </w:t>
-      </w:r>
-      <w:proofErr w:type="spellStart"/>
-      <w:r>
-        <w:t>Dockerfile</w:t>
-      </w:r>
-      <w:proofErr w:type="spellEnd"/>
-      <w:r>
-        <w:t xml:space="preserve"> for Spring Boot application</w:t>
+        <w:t>Create Dockerfile for Spring Boot application</w:t>
       </w:r>
     </w:p>
     <w:p>
@@ -4233,15 +3472,7 @@
         <w:pStyle w:val="ListBullet"/>
       </w:pPr>
       <w:r>
-        <w:t>Create .</w:t>
-      </w:r>
-      <w:proofErr w:type="spellStart"/>
-      <w:r>
-        <w:t>dockerignore</w:t>
-      </w:r>
-      <w:proofErr w:type="spellEnd"/>
-      <w:r>
-        <w:t xml:space="preserve"> file</w:t>
+        <w:t>Create .dockerignore file</w:t>
       </w:r>
     </w:p>
     <w:p>
@@ -4254,15 +3485,7 @@
         <w:pStyle w:val="ListBullet"/>
       </w:pPr>
       <w:r>
-        <w:t>Create docker-</w:t>
-      </w:r>
-      <w:proofErr w:type="spellStart"/>
-      <w:r>
-        <w:t>compose.yml</w:t>
-      </w:r>
-      <w:proofErr w:type="spellEnd"/>
-      <w:r>
-        <w:t xml:space="preserve"> for full stack</w:t>
+        <w:t>Create docker-compose.yml for full stack</w:t>
       </w:r>
     </w:p>
     <w:p>
@@ -4623,29 +3846,16 @@
         <w:pStyle w:val="ListBullet"/>
       </w:pPr>
       <w:r>
-        <w:t xml:space="preserve">Create </w:t>
-      </w:r>
-      <w:proofErr w:type="spellStart"/>
-      <w:r>
-        <w:t>JwtUtil</w:t>
-      </w:r>
-      <w:proofErr w:type="spellEnd"/>
-      <w:r>
-        <w:t xml:space="preserve"> class for token generation and validation</w:t>
-      </w:r>
-    </w:p>
-    <w:p>
-      <w:pPr>
-        <w:pStyle w:val="ListBullet"/>
-      </w:pPr>
-      <w:r>
-        <w:t xml:space="preserve">Implement </w:t>
-      </w:r>
-      <w:proofErr w:type="spellStart"/>
-      <w:r>
-        <w:t>JwtAuthenticationFilter</w:t>
-      </w:r>
-      <w:proofErr w:type="spellEnd"/>
+        <w:t>Create JwtUtil class for token generation and validation</w:t>
+      </w:r>
+    </w:p>
+    <w:p>
+      <w:pPr>
+        <w:pStyle w:val="ListBullet"/>
+      </w:pPr>
+      <w:r>
+        <w:t>Implement JwtAuthenticationFilter</w:t>
+      </w:r>
     </w:p>
     <w:p>
       <w:pPr>
@@ -4653,21 +3863,8 @@
       </w:pPr>
       <w:r>
         <w:lastRenderedPageBreak/>
-        <w:t xml:space="preserve">Create </w:t>
-      </w:r>
-      <w:proofErr w:type="spellStart"/>
-      <w:r>
-        <w:t>AuthenticationService</w:t>
-      </w:r>
-      <w:proofErr w:type="spellEnd"/>
-      <w:r>
-        <w:t xml:space="preserve"> and </w:t>
-      </w:r>
-      <w:proofErr w:type="spellStart"/>
-      <w:r>
-        <w:t>UserDetailsService</w:t>
-      </w:r>
-      <w:proofErr w:type="spellEnd"/>
+        <w:t>Create AuthenticationService and UserDetailsService</w:t>
+      </w:r>
     </w:p>
     <w:p>
       <w:r>
@@ -4679,13 +3876,8 @@
         <w:pStyle w:val="ListBullet"/>
       </w:pPr>
       <w:r>
-        <w:t xml:space="preserve">Configure security settings in </w:t>
-      </w:r>
-      <w:proofErr w:type="spellStart"/>
-      <w:r>
-        <w:t>SecurityConfig</w:t>
-      </w:r>
-      <w:proofErr w:type="spellEnd"/>
+        <w:t>Configure security settings in SecurityConfig</w:t>
+      </w:r>
     </w:p>
     <w:p>
       <w:pPr>
@@ -4700,13 +3892,8 @@
         <w:pStyle w:val="ListBullet"/>
       </w:pPr>
       <w:r>
-        <w:t xml:space="preserve">Implement password encoding using </w:t>
-      </w:r>
-      <w:proofErr w:type="spellStart"/>
-      <w:r>
-        <w:t>BCrypt</w:t>
-      </w:r>
-      <w:proofErr w:type="spellEnd"/>
+        <w:t>Implement password encoding using BCrypt</w:t>
+      </w:r>
     </w:p>
     <w:p>
       <w:pPr>
@@ -4924,115 +4111,47 @@
         <w:pStyle w:val="ListBullet"/>
       </w:pPr>
       <w:r>
-        <w:t xml:space="preserve">Create </w:t>
-      </w:r>
-      <w:proofErr w:type="spellStart"/>
-      <w:r>
-        <w:t>UserService</w:t>
-      </w:r>
-      <w:proofErr w:type="spellEnd"/>
-      <w:r>
-        <w:t xml:space="preserve"> interface</w:t>
-      </w:r>
-    </w:p>
-    <w:p>
-      <w:pPr>
-        <w:pStyle w:val="ListBullet"/>
-      </w:pPr>
-      <w:r>
-        <w:t xml:space="preserve">Implement </w:t>
-      </w:r>
-      <w:proofErr w:type="spellStart"/>
-      <w:r>
-        <w:t>UserServiceImpl</w:t>
-      </w:r>
-      <w:proofErr w:type="spellEnd"/>
-      <w:r>
-        <w:t xml:space="preserve"> with methods:</w:t>
-      </w:r>
-    </w:p>
-    <w:p>
-      <w:pPr>
-        <w:pStyle w:val="ListBullet"/>
-      </w:pPr>
-      <w:proofErr w:type="spellStart"/>
-      <w:r>
-        <w:t>createUser</w:t>
-      </w:r>
-      <w:proofErr w:type="spellEnd"/>
-      <w:r>
-        <w:t>(</w:t>
-      </w:r>
-      <w:proofErr w:type="spellStart"/>
-      <w:r>
-        <w:t>UserCreateDTO</w:t>
-      </w:r>
-      <w:proofErr w:type="spellEnd"/>
-      <w:r>
-        <w:t xml:space="preserve"> </w:t>
-      </w:r>
-      <w:proofErr w:type="spellStart"/>
-      <w:r>
-        <w:t>dto</w:t>
-      </w:r>
-      <w:proofErr w:type="spellEnd"/>
-      <w:r>
-        <w:t>)</w:t>
-      </w:r>
-    </w:p>
-    <w:p>
-      <w:pPr>
-        <w:pStyle w:val="ListBullet"/>
-      </w:pPr>
-      <w:proofErr w:type="spellStart"/>
-      <w:r>
-        <w:t>getUserById</w:t>
-      </w:r>
-      <w:proofErr w:type="spellEnd"/>
-      <w:r>
-        <w:t>(Long id)</w:t>
-      </w:r>
-    </w:p>
-    <w:p>
-      <w:pPr>
-        <w:pStyle w:val="ListBullet"/>
-      </w:pPr>
-      <w:proofErr w:type="spellStart"/>
-      <w:r>
-        <w:t>getUserByUsername</w:t>
-      </w:r>
-      <w:proofErr w:type="spellEnd"/>
-      <w:r>
-        <w:t>(String username)</w:t>
-      </w:r>
-    </w:p>
-    <w:p>
-      <w:pPr>
-        <w:pStyle w:val="ListBullet"/>
-      </w:pPr>
-      <w:proofErr w:type="spellStart"/>
-      <w:r>
-        <w:t>updateUser</w:t>
-      </w:r>
-      <w:proofErr w:type="spellEnd"/>
-      <w:r>
-        <w:t xml:space="preserve">(Long id, </w:t>
-      </w:r>
-      <w:proofErr w:type="spellStart"/>
-      <w:r>
-        <w:t>UserUpdateDTO</w:t>
-      </w:r>
-      <w:proofErr w:type="spellEnd"/>
-      <w:r>
-        <w:t xml:space="preserve"> </w:t>
-      </w:r>
-      <w:proofErr w:type="spellStart"/>
-      <w:r>
-        <w:t>dto</w:t>
-      </w:r>
-      <w:proofErr w:type="spellEnd"/>
-      <w:r>
-        <w:t>)</w:t>
+        <w:t>Create UserService interface</w:t>
+      </w:r>
+    </w:p>
+    <w:p>
+      <w:pPr>
+        <w:pStyle w:val="ListBullet"/>
+      </w:pPr>
+      <w:r>
+        <w:t>Implement UserServiceImpl with methods:</w:t>
+      </w:r>
+    </w:p>
+    <w:p>
+      <w:pPr>
+        <w:pStyle w:val="ListBullet"/>
+      </w:pPr>
+      <w:r>
+        <w:t>createUser(UserCreateDTO dto)</w:t>
+      </w:r>
+    </w:p>
+    <w:p>
+      <w:pPr>
+        <w:pStyle w:val="ListBullet"/>
+      </w:pPr>
+      <w:r>
+        <w:t>getUserById(Long id)</w:t>
+      </w:r>
+    </w:p>
+    <w:p>
+      <w:pPr>
+        <w:pStyle w:val="ListBullet"/>
+      </w:pPr>
+      <w:r>
+        <w:t>getUserByUsername(String username)</w:t>
+      </w:r>
+    </w:p>
+    <w:p>
+      <w:pPr>
+        <w:pStyle w:val="ListBullet"/>
+      </w:pPr>
+      <w:r>
+        <w:t>updateUser(Long id, UserUpdateDTO dto)</w:t>
       </w:r>
     </w:p>
     <w:p>
@@ -5045,52 +4164,23 @@
         <w:pStyle w:val="ListBullet"/>
       </w:pPr>
       <w:r>
-        <w:t xml:space="preserve">Implement remaining </w:t>
-      </w:r>
-      <w:proofErr w:type="spellStart"/>
-      <w:r>
-        <w:t>UserService</w:t>
-      </w:r>
-      <w:proofErr w:type="spellEnd"/>
-      <w:r>
-        <w:t xml:space="preserve"> methods:</w:t>
-      </w:r>
-    </w:p>
-    <w:p>
-      <w:pPr>
-        <w:pStyle w:val="ListBullet"/>
-      </w:pPr>
-      <w:proofErr w:type="spellStart"/>
-      <w:r>
-        <w:t>deleteUser</w:t>
-      </w:r>
-      <w:proofErr w:type="spellEnd"/>
-      <w:r>
-        <w:t xml:space="preserve">(Long id), </w:t>
-      </w:r>
-      <w:proofErr w:type="spellStart"/>
-      <w:r>
-        <w:t>getAllUsers</w:t>
-      </w:r>
-      <w:proofErr w:type="spellEnd"/>
-      <w:r>
-        <w:t>()</w:t>
-      </w:r>
-    </w:p>
-    <w:p>
-      <w:pPr>
-        <w:pStyle w:val="ListBullet"/>
-      </w:pPr>
-      <w:r>
-        <w:t xml:space="preserve">Create </w:t>
-      </w:r>
-      <w:proofErr w:type="spellStart"/>
-      <w:r>
-        <w:t>AuthenticationService</w:t>
-      </w:r>
-      <w:proofErr w:type="spellEnd"/>
-      <w:r>
-        <w:t xml:space="preserve"> implementation</w:t>
+        <w:t>Implement remaining UserService methods:</w:t>
+      </w:r>
+    </w:p>
+    <w:p>
+      <w:pPr>
+        <w:pStyle w:val="ListBullet"/>
+      </w:pPr>
+      <w:r>
+        <w:t>deleteUser(Long id), getAllUsers()</w:t>
+      </w:r>
+    </w:p>
+    <w:p>
+      <w:pPr>
+        <w:pStyle w:val="ListBullet"/>
+      </w:pPr>
+      <w:r>
+        <w:t>Create AuthenticationService implementation</w:t>
       </w:r>
     </w:p>
     <w:p>
@@ -5106,13 +4196,8 @@
         <w:pStyle w:val="ListBullet"/>
       </w:pPr>
       <w:r>
-        <w:t xml:space="preserve">Create comprehensive unit tests for </w:t>
-      </w:r>
-      <w:proofErr w:type="spellStart"/>
-      <w:r>
-        <w:t>UserService</w:t>
-      </w:r>
-      <w:proofErr w:type="spellEnd"/>
+        <w:t>Create comprehensive unit tests for UserService</w:t>
+      </w:r>
     </w:p>
     <w:p>
       <w:pPr>
@@ -5127,15 +4212,7 @@
         <w:pStyle w:val="ListBullet"/>
       </w:pPr>
       <w:r>
-        <w:t xml:space="preserve">[ ] </w:t>
-      </w:r>
-      <w:proofErr w:type="spellStart"/>
-      <w:r>
-        <w:t>UserService</w:t>
-      </w:r>
-      <w:proofErr w:type="spellEnd"/>
-      <w:r>
-        <w:t xml:space="preserve"> fully implemented</w:t>
+        <w:t>[ ] UserService fully implemented</w:t>
       </w:r>
     </w:p>
     <w:p>
@@ -5159,15 +4236,7 @@
         <w:pStyle w:val="ListBullet"/>
       </w:pPr>
       <w:r>
-        <w:t xml:space="preserve">GitHub Check**: </w:t>
-      </w:r>
-      <w:proofErr w:type="spellStart"/>
-      <w:r>
-        <w:t>UserService</w:t>
-      </w:r>
-      <w:proofErr w:type="spellEnd"/>
-      <w:r>
-        <w:t xml:space="preserve"> with tests, compilation successful</w:t>
+        <w:t>GitHub Check**: UserService with tests, compilation successful</w:t>
       </w:r>
     </w:p>
     <w:p>
@@ -5263,11 +4332,9 @@
         <w:lastRenderedPageBreak/>
         <w:t xml:space="preserve">Configure </w:t>
       </w:r>
-      <w:proofErr w:type="spellStart"/>
       <w:r>
         <w:t>ehcache</w:t>
       </w:r>
-      <w:proofErr w:type="spellEnd"/>
       <w:r>
         <w:t xml:space="preserve"> as cache manager</w:t>
       </w:r>
@@ -5464,6 +4531,11 @@
     <w:p>
       <w:pPr>
         <w:pStyle w:val="ListBullet"/>
+        <w:numPr>
+          <w:ilvl w:val="0"/>
+          <w:numId w:val="0"/>
+        </w:numPr>
+        <w:ind w:left="360"/>
         <w:rPr>
           <w:lang w:val="en-GB"/>
         </w:rPr>
@@ -5524,57 +4596,31 @@
     <w:p>
       <w:pPr>
         <w:pStyle w:val="ListBullet"/>
+      </w:pPr>
+      <w:r>
         <w:rPr>
           <w:lang w:val="en-GB"/>
         </w:rPr>
-      </w:pPr>
-      <w:r>
-        <w:rPr>
-          <w:lang w:val="en-GB"/>
-        </w:rPr>
+        <w:t>-</w:t>
+      </w:r>
+      <w:r>
         <w:t>- Implement Java 21 language features in the Task Management System</w:t>
       </w:r>
     </w:p>
     <w:p>
       <w:pPr>
         <w:pStyle w:val="ListBullet"/>
-        <w:rPr>
-          <w:lang w:val="en-GB"/>
-        </w:rPr>
-      </w:pPr>
-      <w:r>
-        <w:rPr>
-          <w:lang w:val="en-GB"/>
-        </w:rPr>
+      </w:pPr>
+      <w:r>
         <w:t>- Leverage modern Java capabilities for cleaner, more efficient code</w:t>
       </w:r>
     </w:p>
     <w:p>
       <w:pPr>
         <w:pStyle w:val="ListBullet"/>
-        <w:rPr>
-          <w:lang w:val="en-GB"/>
-        </w:rPr>
-      </w:pPr>
-      <w:r>
-        <w:rPr>
-          <w:lang w:val="en-GB"/>
-        </w:rPr>
+      </w:pPr>
+      <w:r>
         <w:t>- Apply pattern matching, records, and sealed classes in real-world scenarios</w:t>
-      </w:r>
-    </w:p>
-    <w:p>
-      <w:pPr>
-        <w:pStyle w:val="ListBullet"/>
-        <w:rPr>
-          <w:lang w:val="en-GB"/>
-        </w:rPr>
-      </w:pPr>
-      <w:r>
-        <w:rPr>
-          <w:lang w:val="en-GB"/>
-        </w:rPr>
-        <w:t>- Optimize performance with virtual threads and structured concurrency</w:t>
       </w:r>
     </w:p>
     <w:p>
@@ -5619,819 +4665,200 @@
       <w:pPr>
         <w:pStyle w:val="ListBullet"/>
         <w:rPr>
-          <w:lang w:val="en-GB"/>
+          <w:rFonts w:asciiTheme="minorHAnsi" w:hAnsiTheme="minorHAnsi"/>
         </w:rPr>
       </w:pPr>
       <w:r>
-        <w:rPr>
-          <w:lang w:val="en-GB"/>
-        </w:rPr>
-        <w:t xml:space="preserve">#### </w:t>
-      </w:r>
-      <w:r>
-        <w:rPr>
-          <w:b/>
-          <w:bCs/>
-          <w:lang w:val="en-GB"/>
-        </w:rPr>
-        <w:t>1. Morning (4 hours): Java 21 Language Features Implementation</w:t>
-      </w:r>
-    </w:p>
-    <w:p>
-      <w:pPr>
-        <w:pStyle w:val="ListBullet"/>
-        <w:rPr>
-          <w:lang w:val="en-GB"/>
-        </w:rPr>
-      </w:pPr>
-    </w:p>
-    <w:p>
-      <w:pPr>
-        <w:pStyle w:val="ListBullet"/>
-        <w:rPr>
-          <w:lang w:val="en-GB"/>
-        </w:rPr>
-      </w:pPr>
-      <w:r>
-        <w:rPr>
-          <w:lang w:val="en-GB"/>
-        </w:rPr>
-        <w:t xml:space="preserve">##### </w:t>
-      </w:r>
-      <w:r>
-        <w:rPr>
-          <w:b/>
-          <w:bCs/>
-          <w:lang w:val="en-GB"/>
-        </w:rPr>
-        <w:t>Exercise 1.1: Records for DTOs (1 hour)</w:t>
-      </w:r>
-    </w:p>
-    <w:p>
-      <w:pPr>
-        <w:pStyle w:val="ListBullet"/>
-        <w:rPr>
-          <w:lang w:val="en-GB"/>
-        </w:rPr>
-      </w:pPr>
-      <w:r>
-        <w:rPr>
-          <w:lang w:val="en-GB"/>
-        </w:rPr>
+        <w:t xml:space="preserve"> Exercise 1: Records for DTOs (1 hour)</w:t>
+      </w:r>
+    </w:p>
+    <w:p>
+      <w:pPr>
+        <w:pStyle w:val="ListBullet"/>
+      </w:pPr>
+      <w:r>
         <w:t>- Convert existing DTO classes to Java records where appropriate</w:t>
       </w:r>
     </w:p>
     <w:p>
       <w:pPr>
         <w:pStyle w:val="ListBullet"/>
-        <w:rPr>
-          <w:lang w:val="en-GB"/>
-        </w:rPr>
-      </w:pPr>
-      <w:r>
-        <w:rPr>
-          <w:lang w:val="en-GB"/>
-        </w:rPr>
-        <w:t xml:space="preserve">- Replace </w:t>
-      </w:r>
-      <w:proofErr w:type="spellStart"/>
-      <w:r>
-        <w:rPr>
-          <w:lang w:val="en-GB"/>
-        </w:rPr>
-        <w:t>UserDTO</w:t>
-      </w:r>
-      <w:proofErr w:type="spellEnd"/>
-      <w:r>
-        <w:rPr>
-          <w:lang w:val="en-GB"/>
-        </w:rPr>
-        <w:t xml:space="preserve">, </w:t>
-      </w:r>
-      <w:proofErr w:type="spellStart"/>
-      <w:r>
-        <w:rPr>
-          <w:lang w:val="en-GB"/>
-        </w:rPr>
-        <w:t>ProjectDTO</w:t>
-      </w:r>
-      <w:proofErr w:type="spellEnd"/>
-      <w:r>
-        <w:rPr>
-          <w:lang w:val="en-GB"/>
-        </w:rPr>
-        <w:t xml:space="preserve">, </w:t>
-      </w:r>
-      <w:proofErr w:type="spellStart"/>
-      <w:r>
-        <w:rPr>
-          <w:lang w:val="en-GB"/>
-        </w:rPr>
-        <w:t>TaskDTO</w:t>
-      </w:r>
-      <w:proofErr w:type="spellEnd"/>
-      <w:r>
-        <w:rPr>
-          <w:lang w:val="en-GB"/>
-        </w:rPr>
-        <w:t xml:space="preserve"> with record implementations</w:t>
-      </w:r>
-    </w:p>
-    <w:p>
-      <w:pPr>
-        <w:pStyle w:val="ListBullet"/>
-        <w:rPr>
-          <w:lang w:val="en-GB"/>
-        </w:rPr>
-      </w:pPr>
-      <w:r>
-        <w:rPr>
-          <w:lang w:val="en-GB"/>
-        </w:rPr>
+      </w:pPr>
+      <w:r>
+        <w:t>- Replace UserDTO, ProjectDTO, TaskDTO with record implementations</w:t>
+      </w:r>
+    </w:p>
+    <w:p>
+      <w:pPr>
+        <w:pStyle w:val="ListBullet"/>
+      </w:pPr>
+      <w:r>
         <w:t>- Implement validation in record constructors using compact constructors</w:t>
       </w:r>
     </w:p>
     <w:p>
       <w:pPr>
         <w:pStyle w:val="ListBullet"/>
-        <w:rPr>
-          <w:lang w:val="en-GB"/>
-        </w:rPr>
-      </w:pPr>
-      <w:r>
-        <w:rPr>
-          <w:lang w:val="en-GB"/>
-        </w:rPr>
-        <w:t xml:space="preserve">- Update </w:t>
-      </w:r>
-      <w:proofErr w:type="spellStart"/>
-      <w:r>
-        <w:rPr>
-          <w:lang w:val="en-GB"/>
-        </w:rPr>
-        <w:t>MapStruct</w:t>
-      </w:r>
-      <w:proofErr w:type="spellEnd"/>
-      <w:r>
-        <w:rPr>
-          <w:lang w:val="en-GB"/>
-        </w:rPr>
-        <w:t xml:space="preserve"> mappers to work with records</w:t>
-      </w:r>
-    </w:p>
-    <w:p>
-      <w:pPr>
-        <w:pStyle w:val="ListBullet"/>
-        <w:rPr>
-          <w:lang w:val="en-GB"/>
-        </w:rPr>
-      </w:pPr>
-    </w:p>
-    <w:p>
-      <w:pPr>
-        <w:pStyle w:val="ListBullet"/>
-        <w:rPr>
-          <w:lang w:val="en-GB"/>
-        </w:rPr>
-      </w:pPr>
-      <w:r>
-        <w:rPr>
-          <w:lang w:val="en-GB"/>
-        </w:rPr>
-        <w:t xml:space="preserve">##### </w:t>
-      </w:r>
-      <w:r>
-        <w:rPr>
-          <w:b/>
-          <w:bCs/>
-          <w:lang w:val="en-GB"/>
-        </w:rPr>
-        <w:t>Exercise 1.2: Sealed Classes for Entity Hierarchy (1.5 hours)</w:t>
-      </w:r>
-    </w:p>
-    <w:p>
-      <w:pPr>
-        <w:pStyle w:val="ListBullet"/>
-        <w:rPr>
-          <w:lang w:val="en-GB"/>
-        </w:rPr>
-      </w:pPr>
-      <w:r>
-        <w:rPr>
-          <w:lang w:val="en-GB"/>
-        </w:rPr>
+      </w:pPr>
+      <w:r>
+        <w:t>- Update MapStruct mappers to work with records</w:t>
+      </w:r>
+    </w:p>
+    <w:p>
+      <w:pPr>
+        <w:pStyle w:val="ListBullet"/>
+      </w:pPr>
+    </w:p>
+    <w:p>
+      <w:pPr>
+        <w:pStyle w:val="ListBullet"/>
+      </w:pPr>
+      <w:r>
+        <w:t>Exercise 2: Sealed Classes for Entity Hierarchy (1.5 hours)</w:t>
+      </w:r>
+    </w:p>
+    <w:p>
+      <w:pPr>
+        <w:pStyle w:val="ListBullet"/>
+      </w:pPr>
+      <w:r>
         <w:t>- Create sealed hierarchy for notification types</w:t>
       </w:r>
     </w:p>
     <w:p>
       <w:pPr>
         <w:pStyle w:val="ListBullet"/>
-        <w:rPr>
-          <w:lang w:val="en-GB"/>
-        </w:rPr>
-      </w:pPr>
-      <w:r>
-        <w:rPr>
-          <w:lang w:val="en-GB"/>
-        </w:rPr>
+      </w:pPr>
+      <w:r>
         <w:t>- Implement sealed interfaces for service contracts</w:t>
       </w:r>
     </w:p>
     <w:p>
       <w:pPr>
         <w:pStyle w:val="ListBullet"/>
-        <w:rPr>
-          <w:lang w:val="en-GB"/>
-        </w:rPr>
-      </w:pPr>
-      <w:r>
-        <w:rPr>
-          <w:lang w:val="en-GB"/>
-        </w:rPr>
+      </w:pPr>
+      <w:r>
         <w:t>- Use sealed classes for different task types</w:t>
       </w:r>
     </w:p>
     <w:p>
       <w:pPr>
         <w:pStyle w:val="ListBullet"/>
-        <w:rPr>
-          <w:lang w:val="en-GB"/>
-        </w:rPr>
-      </w:pPr>
-    </w:p>
-    <w:p>
-      <w:pPr>
-        <w:pStyle w:val="ListBullet"/>
-        <w:rPr>
-          <w:lang w:val="en-GB"/>
-        </w:rPr>
-      </w:pPr>
-      <w:r>
-        <w:rPr>
-          <w:lang w:val="en-GB"/>
-        </w:rPr>
-        <w:t xml:space="preserve">##### </w:t>
-      </w:r>
-      <w:r>
-        <w:rPr>
-          <w:b/>
-          <w:bCs/>
-          <w:lang w:val="en-GB"/>
-        </w:rPr>
-        <w:t>Exercise 1.3: Pattern Matching &amp; Switch Expressions (1.5 hours)</w:t>
-      </w:r>
-    </w:p>
-    <w:p>
-      <w:pPr>
-        <w:pStyle w:val="ListBullet"/>
-        <w:rPr>
-          <w:lang w:val="en-GB"/>
-        </w:rPr>
-      </w:pPr>
-      <w:r>
-        <w:rPr>
-          <w:lang w:val="en-GB"/>
-        </w:rPr>
+      </w:pPr>
+    </w:p>
+    <w:p>
+      <w:pPr>
+        <w:pStyle w:val="ListBullet"/>
+      </w:pPr>
+      <w:r>
+        <w:t>Exercise 3: Pattern Matching &amp; Switch Expressions (1.5 hours)</w:t>
+      </w:r>
+    </w:p>
+    <w:p>
+      <w:pPr>
+        <w:pStyle w:val="ListBullet"/>
+      </w:pPr>
+      <w:r>
         <w:t>- Replace traditional if-else chains with pattern matching</w:t>
       </w:r>
     </w:p>
     <w:p>
       <w:pPr>
         <w:pStyle w:val="ListBullet"/>
-        <w:rPr>
-          <w:lang w:val="en-GB"/>
-        </w:rPr>
-      </w:pPr>
-      <w:r>
-        <w:rPr>
-          <w:lang w:val="en-GB"/>
-        </w:rPr>
+      </w:pPr>
+      <w:r>
         <w:t>- Use switch expressions for status handling</w:t>
       </w:r>
     </w:p>
     <w:p>
       <w:pPr>
         <w:pStyle w:val="ListBullet"/>
-        <w:rPr>
-          <w:lang w:val="en-GB"/>
-        </w:rPr>
-      </w:pPr>
-      <w:r>
-        <w:rPr>
-          <w:lang w:val="en-GB"/>
-        </w:rPr>
+      </w:pPr>
+      <w:r>
         <w:t>- Implement pattern matching in service methods</w:t>
       </w:r>
     </w:p>
     <w:p>
       <w:pPr>
         <w:pStyle w:val="ListBullet"/>
-        <w:rPr>
-          <w:lang w:val="en-GB"/>
-        </w:rPr>
-      </w:pPr>
-    </w:p>
-    <w:p>
-      <w:pPr>
-        <w:pStyle w:val="ListBullet"/>
-        <w:rPr>
-          <w:lang w:val="en-GB"/>
-        </w:rPr>
-      </w:pPr>
-      <w:r>
-        <w:rPr>
-          <w:lang w:val="en-GB"/>
-        </w:rPr>
-        <w:t xml:space="preserve">#### </w:t>
-      </w:r>
-      <w:r>
-        <w:rPr>
-          <w:b/>
-          <w:bCs/>
-          <w:lang w:val="en-GB"/>
-        </w:rPr>
-        <w:t>2. Afternoon (4 hours): Advanced Java 21 Features &amp; Performance</w:t>
-      </w:r>
-    </w:p>
-    <w:p>
-      <w:pPr>
-        <w:pStyle w:val="ListBullet"/>
-        <w:rPr>
-          <w:lang w:val="en-GB"/>
-        </w:rPr>
-      </w:pPr>
-    </w:p>
-    <w:p>
-      <w:pPr>
-        <w:pStyle w:val="ListBullet"/>
-        <w:rPr>
-          <w:lang w:val="en-GB"/>
-        </w:rPr>
-      </w:pPr>
-      <w:r>
-        <w:rPr>
-          <w:lang w:val="en-GB"/>
-        </w:rPr>
-        <w:t xml:space="preserve">##### </w:t>
-      </w:r>
-      <w:r>
-        <w:rPr>
-          <w:b/>
-          <w:bCs/>
-          <w:lang w:val="en-GB"/>
-        </w:rPr>
-        <w:t>Exercise 2.1: Virtual Threads for I/O Operations (2 hours)</w:t>
-      </w:r>
-    </w:p>
-    <w:p>
-      <w:pPr>
-        <w:pStyle w:val="ListBullet"/>
-        <w:rPr>
-          <w:lang w:val="en-GB"/>
-        </w:rPr>
-      </w:pPr>
-      <w:r>
-        <w:rPr>
-          <w:lang w:val="en-GB"/>
-        </w:rPr>
-        <w:t>- Implement virtual threads for database operations</w:t>
-      </w:r>
-    </w:p>
-    <w:p>
-      <w:pPr>
-        <w:pStyle w:val="ListBullet"/>
-        <w:rPr>
-          <w:lang w:val="en-GB"/>
-        </w:rPr>
-      </w:pPr>
-      <w:r>
-        <w:rPr>
-          <w:lang w:val="en-GB"/>
-        </w:rPr>
-        <w:t>- Create async service methods using virtual threads</w:t>
-      </w:r>
-    </w:p>
-    <w:p>
-      <w:pPr>
-        <w:pStyle w:val="ListBullet"/>
-        <w:rPr>
-          <w:lang w:val="en-GB"/>
-        </w:rPr>
-      </w:pPr>
-      <w:r>
-        <w:rPr>
-          <w:lang w:val="en-GB"/>
-        </w:rPr>
-        <w:t>- Replace traditional thread pools with virtual threads</w:t>
-      </w:r>
-    </w:p>
-    <w:p>
-      <w:pPr>
-        <w:pStyle w:val="ListBullet"/>
-        <w:rPr>
-          <w:lang w:val="en-GB"/>
-        </w:rPr>
-      </w:pPr>
-      <w:r>
-        <w:rPr>
-          <w:lang w:val="en-GB"/>
-        </w:rPr>
+      </w:pPr>
+    </w:p>
+    <w:p>
+      <w:pPr>
+        <w:pStyle w:val="ListBullet"/>
+      </w:pPr>
+      <w:r>
+        <w:t>**Deliverables**:</w:t>
+      </w:r>
+    </w:p>
+    <w:p>
+      <w:pPr>
+        <w:pStyle w:val="ListBullet"/>
+      </w:pPr>
+      <w:r>
+        <w:t>- [ ] All DTOs converted to records with proper validation</w:t>
+      </w:r>
+    </w:p>
+    <w:p>
+      <w:pPr>
+        <w:pStyle w:val="ListBullet"/>
+      </w:pPr>
+      <w:r>
+        <w:t>- [ ] Sealed class hierarchy implemented for notifications</w:t>
+      </w:r>
+    </w:p>
+    <w:p>
+      <w:pPr>
+        <w:pStyle w:val="ListBullet"/>
+      </w:pPr>
+      <w:r>
+        <w:t>- [ ] Pattern matching and switch expressions applied throughout codebase</w:t>
+      </w:r>
+    </w:p>
+    <w:p>
+      <w:pPr>
+        <w:pStyle w:val="ListBullet"/>
+      </w:pPr>
+      <w:r>
+        <w:t>- [ ] Comprehensive tests for Java 21 language features</w:t>
+      </w:r>
+    </w:p>
+    <w:p>
+      <w:pPr>
+        <w:pStyle w:val="ListBullet"/>
+      </w:pPr>
+    </w:p>
+    <w:p>
+      <w:pPr>
+        <w:pStyle w:val="ListBullet"/>
+      </w:pPr>
+      <w:r>
+        <w:t>**GitHub Check**:</w:t>
+      </w:r>
+    </w:p>
+    <w:p>
+      <w:pPr>
+        <w:pStyle w:val="ListBullet"/>
+      </w:pPr>
+      <w:r>
+        <w:t>- Java 21 language features integrated into existing codebase</w:t>
+      </w:r>
+    </w:p>
+    <w:p>
+      <w:pPr>
+        <w:pStyle w:val="ListBullet"/>
+      </w:pPr>
+      <w:r>
+        <w:t>- All tests passing with new implementations</w:t>
+      </w:r>
+    </w:p>
+    <w:p>
+      <w:pPr>
+        <w:pStyle w:val="ListBullet"/>
+      </w:pPr>
+      <w:r>
         <w:lastRenderedPageBreak/>
-        <w:t>- Test performance improvements</w:t>
-      </w:r>
-    </w:p>
-    <w:p>
-      <w:pPr>
-        <w:pStyle w:val="ListBullet"/>
-        <w:rPr>
-          <w:lang w:val="en-GB"/>
-        </w:rPr>
-      </w:pPr>
-    </w:p>
-    <w:p>
-      <w:pPr>
-        <w:pStyle w:val="ListBullet"/>
-        <w:rPr>
-          <w:lang w:val="en-GB"/>
-        </w:rPr>
-      </w:pPr>
-      <w:r>
-        <w:rPr>
-          <w:lang w:val="en-GB"/>
-        </w:rPr>
-        <w:t xml:space="preserve">##### </w:t>
-      </w:r>
-      <w:r>
-        <w:rPr>
-          <w:b/>
-          <w:bCs/>
-          <w:lang w:val="en-GB"/>
-        </w:rPr>
-        <w:t>Exercise 2.2: Structured Concurrency for Complex Operations (1 hour)</w:t>
-      </w:r>
-    </w:p>
-    <w:p>
-      <w:pPr>
-        <w:pStyle w:val="ListBullet"/>
-        <w:rPr>
-          <w:lang w:val="en-GB"/>
-        </w:rPr>
-      </w:pPr>
-      <w:r>
-        <w:rPr>
-          <w:lang w:val="en-GB"/>
-        </w:rPr>
-        <w:t>- Implement structured concurrency for batch operations</w:t>
-      </w:r>
-    </w:p>
-    <w:p>
-      <w:pPr>
-        <w:pStyle w:val="ListBullet"/>
-        <w:rPr>
-          <w:lang w:val="en-GB"/>
-        </w:rPr>
-      </w:pPr>
-      <w:r>
-        <w:rPr>
-          <w:lang w:val="en-GB"/>
-        </w:rPr>
-        <w:t>- Create scoped values for request context</w:t>
-      </w:r>
-    </w:p>
-    <w:p>
-      <w:pPr>
-        <w:pStyle w:val="ListBullet"/>
-        <w:rPr>
-          <w:lang w:val="en-GB"/>
-        </w:rPr>
-      </w:pPr>
-      <w:r>
-        <w:rPr>
-          <w:lang w:val="en-GB"/>
-        </w:rPr>
-        <w:t>- Handle task dependencies with structured task scopes</w:t>
-      </w:r>
-    </w:p>
-    <w:p>
-      <w:pPr>
-        <w:pStyle w:val="ListBullet"/>
-        <w:rPr>
-          <w:lang w:val="en-GB"/>
-        </w:rPr>
-      </w:pPr>
-    </w:p>
-    <w:p>
-      <w:pPr>
-        <w:pStyle w:val="ListBullet"/>
-        <w:rPr>
-          <w:lang w:val="en-GB"/>
-        </w:rPr>
-      </w:pPr>
-      <w:r>
-        <w:rPr>
-          <w:lang w:val="en-GB"/>
-        </w:rPr>
-        <w:t xml:space="preserve">##### </w:t>
-      </w:r>
-      <w:r>
-        <w:rPr>
-          <w:b/>
-          <w:bCs/>
-          <w:lang w:val="en-GB"/>
-        </w:rPr>
-        <w:t>Exercise 2.3: String Templates &amp; Enhanced APIs (1 hour)</w:t>
-      </w:r>
-    </w:p>
-    <w:p>
-      <w:pPr>
-        <w:pStyle w:val="ListBullet"/>
-        <w:rPr>
-          <w:lang w:val="en-GB"/>
-        </w:rPr>
-      </w:pPr>
-      <w:r>
-        <w:rPr>
-          <w:lang w:val="en-GB"/>
-        </w:rPr>
-        <w:t>- Use string templates for SQL queries and logging</w:t>
-      </w:r>
-    </w:p>
-    <w:p>
-      <w:pPr>
-        <w:pStyle w:val="ListBullet"/>
-        <w:rPr>
-          <w:lang w:val="en-GB"/>
-        </w:rPr>
-      </w:pPr>
-      <w:r>
-        <w:rPr>
-          <w:lang w:val="en-GB"/>
-        </w:rPr>
-        <w:t>- Implement sequenced collections for ordered operations</w:t>
-      </w:r>
-    </w:p>
-    <w:p>
-      <w:pPr>
-        <w:pStyle w:val="ListBullet"/>
-        <w:rPr>
-          <w:lang w:val="en-GB"/>
-        </w:rPr>
-      </w:pPr>
-      <w:r>
-        <w:rPr>
-          <w:lang w:val="en-GB"/>
-        </w:rPr>
-        <w:t>- Leverage new collection methods</w:t>
-      </w:r>
-    </w:p>
-    <w:p>
-      <w:pPr>
-        <w:pStyle w:val="ListBullet"/>
-        <w:rPr>
-          <w:lang w:val="en-GB"/>
-        </w:rPr>
-      </w:pPr>
-    </w:p>
-    <w:p>
-      <w:pPr>
-        <w:pStyle w:val="ListBullet"/>
-        <w:rPr>
-          <w:lang w:val="en-GB"/>
-        </w:rPr>
-      </w:pPr>
-      <w:r>
-        <w:rPr>
-          <w:b/>
-          <w:bCs/>
-          <w:lang w:val="en-GB"/>
-        </w:rPr>
-        <w:t>**Deliverables**</w:t>
-      </w:r>
-      <w:r>
-        <w:rPr>
-          <w:lang w:val="en-GB"/>
-        </w:rPr>
-        <w:t>:</w:t>
-      </w:r>
-    </w:p>
-    <w:p>
-      <w:pPr>
-        <w:pStyle w:val="ListBullet"/>
-        <w:rPr>
-          <w:lang w:val="en-GB"/>
-        </w:rPr>
-      </w:pPr>
-      <w:r>
-        <w:rPr>
-          <w:lang w:val="en-GB"/>
-        </w:rPr>
-        <w:t>- [ ] All DTOs converted to records with proper validation</w:t>
-      </w:r>
-    </w:p>
-    <w:p>
-      <w:pPr>
-        <w:pStyle w:val="ListBullet"/>
-        <w:rPr>
-          <w:lang w:val="en-GB"/>
-        </w:rPr>
-      </w:pPr>
-      <w:r>
-        <w:rPr>
-          <w:lang w:val="en-GB"/>
-        </w:rPr>
-        <w:t>- [ ] Sealed class hierarchy implemented for notifications</w:t>
-      </w:r>
-    </w:p>
-    <w:p>
-      <w:pPr>
-        <w:pStyle w:val="ListBullet"/>
-        <w:rPr>
-          <w:lang w:val="en-GB"/>
-        </w:rPr>
-      </w:pPr>
-      <w:r>
-        <w:rPr>
-          <w:lang w:val="en-GB"/>
-        </w:rPr>
-        <w:t>- [ ] Pattern matching and switch expressions applied throughout codebase</w:t>
-      </w:r>
-    </w:p>
-    <w:p>
-      <w:pPr>
-        <w:pStyle w:val="ListBullet"/>
-        <w:rPr>
-          <w:lang w:val="en-GB"/>
-        </w:rPr>
-      </w:pPr>
-      <w:r>
-        <w:rPr>
-          <w:lang w:val="en-GB"/>
-        </w:rPr>
-        <w:t>- [ ] Virtual threads implemented for async operations</w:t>
-      </w:r>
-    </w:p>
-    <w:p>
-      <w:pPr>
-        <w:pStyle w:val="ListBullet"/>
-        <w:rPr>
-          <w:lang w:val="en-GB"/>
-        </w:rPr>
-      </w:pPr>
-      <w:r>
-        <w:rPr>
-          <w:lang w:val="en-GB"/>
-        </w:rPr>
-        <w:t>- [ ] Structured concurrency used for batch processing</w:t>
-      </w:r>
-    </w:p>
-    <w:p>
-      <w:pPr>
-        <w:pStyle w:val="ListBullet"/>
-        <w:rPr>
-          <w:lang w:val="en-GB"/>
-        </w:rPr>
-      </w:pPr>
-      <w:r>
-        <w:rPr>
-          <w:lang w:val="en-GB"/>
-        </w:rPr>
-        <w:t>- [ ] String templates and enhanced APIs utilized</w:t>
-      </w:r>
-    </w:p>
-    <w:p>
-      <w:pPr>
-        <w:pStyle w:val="ListBullet"/>
-        <w:rPr>
-          <w:lang w:val="en-GB"/>
-        </w:rPr>
-      </w:pPr>
-      <w:r>
-        <w:rPr>
-          <w:lang w:val="en-GB"/>
-        </w:rPr>
-        <w:t>- [ ] Performance improvements measured and documented</w:t>
-      </w:r>
-    </w:p>
-    <w:p>
-      <w:pPr>
-        <w:pStyle w:val="ListBullet"/>
-        <w:rPr>
-          <w:lang w:val="en-GB"/>
-        </w:rPr>
-      </w:pPr>
-      <w:r>
-        <w:rPr>
-          <w:lang w:val="en-GB"/>
-        </w:rPr>
-        <w:t>- [ ] Comprehensive tests for new Java 21 features</w:t>
-      </w:r>
-    </w:p>
-    <w:p>
-      <w:pPr>
-        <w:pStyle w:val="ListBullet"/>
-        <w:rPr>
-          <w:lang w:val="en-GB"/>
-        </w:rPr>
-      </w:pPr>
-    </w:p>
-    <w:p>
-      <w:pPr>
-        <w:pStyle w:val="ListBullet"/>
-        <w:rPr>
-          <w:lang w:val="en-GB"/>
-        </w:rPr>
-      </w:pPr>
-      <w:r>
-        <w:rPr>
-          <w:b/>
-          <w:bCs/>
-          <w:lang w:val="en-GB"/>
-        </w:rPr>
-        <w:t>**GitHub Check**</w:t>
-      </w:r>
-      <w:r>
-        <w:rPr>
-          <w:lang w:val="en-GB"/>
-        </w:rPr>
-        <w:t>:</w:t>
-      </w:r>
-    </w:p>
-    <w:p>
-      <w:pPr>
-        <w:pStyle w:val="ListBullet"/>
-        <w:rPr>
-          <w:lang w:val="en-GB"/>
-        </w:rPr>
-      </w:pPr>
-      <w:r>
-        <w:rPr>
-          <w:lang w:val="en-GB"/>
-        </w:rPr>
-        <w:t>- Java 21 features integrated into existing codebase</w:t>
-      </w:r>
-    </w:p>
-    <w:p>
-      <w:pPr>
-        <w:pStyle w:val="ListBullet"/>
-        <w:rPr>
-          <w:lang w:val="en-GB"/>
-        </w:rPr>
-      </w:pPr>
-      <w:r>
-        <w:rPr>
-          <w:lang w:val="en-GB"/>
-        </w:rPr>
-        <w:t>- All tests passing with new implementations</w:t>
-      </w:r>
-    </w:p>
-    <w:p>
-      <w:pPr>
-        <w:pStyle w:val="ListBullet"/>
-        <w:rPr>
-          <w:lang w:val="en-GB"/>
-        </w:rPr>
-      </w:pPr>
-      <w:r>
-        <w:rPr>
-          <w:lang w:val="en-GB"/>
-        </w:rPr>
-        <w:t>- Performance benchmarks showing improvements</w:t>
-      </w:r>
-    </w:p>
-    <w:p>
-      <w:pPr>
-        <w:pStyle w:val="ListBullet"/>
-        <w:rPr>
-          <w:lang w:val="en-GB"/>
-        </w:rPr>
-      </w:pPr>
-      <w:r>
-        <w:rPr>
-          <w:lang w:val="en-GB"/>
-        </w:rPr>
         <w:t>- Code quality maintained or improved</w:t>
-      </w:r>
-    </w:p>
-    <w:p>
-      <w:pPr>
-        <w:pStyle w:val="ListBullet"/>
-        <w:rPr>
-          <w:lang w:val="en-GB"/>
-        </w:rPr>
-      </w:pPr>
-    </w:p>
-    <w:p>
-      <w:pPr>
-        <w:pStyle w:val="ListBullet"/>
-        <w:rPr>
-          <w:lang w:val="en-GB"/>
-        </w:rPr>
-      </w:pPr>
-      <w:r>
-        <w:rPr>
-          <w:lang w:val="en-GB"/>
-        </w:rPr>
-        <w:t>---</w:t>
       </w:r>
     </w:p>
     <w:p>
@@ -6446,19 +4873,10 @@
     </w:p>
     <w:p>
       <w:pPr>
-        <w:pStyle w:val="Heading3"/>
-      </w:pPr>
-      <w:r>
-        <w:t xml:space="preserve">Day </w:t>
-      </w:r>
-      <w:r>
-        <w:t>1</w:t>
-      </w:r>
-      <w:r>
-        <w:t>9</w:t>
-      </w:r>
-      <w:r>
-        <w:t>: Flyway Database Migrations ( Optional)</w:t>
+        <w:pStyle w:val="Heading2"/>
+      </w:pPr>
+      <w:r>
+        <w:t>Day 19: Advanced Java 21 Features &amp; Performance</w:t>
       </w:r>
     </w:p>
     <w:p>
@@ -6472,160 +4890,266 @@
     <w:p>
       <w:pPr>
         <w:pStyle w:val="ListBullet"/>
-      </w:pPr>
-      <w:r>
-        <w:t>Learning Objectives**:</w:t>
-      </w:r>
-    </w:p>
-    <w:p>
-      <w:pPr>
-        <w:pStyle w:val="ListBullet"/>
-      </w:pPr>
-      <w:r>
-        <w:t>Implement database migrations with Flyway</w:t>
-      </w:r>
-    </w:p>
-    <w:p>
-      <w:pPr>
-        <w:pStyle w:val="ListBullet"/>
-      </w:pPr>
-      <w:r>
-        <w:t>Version control database schema changes</w:t>
-      </w:r>
-    </w:p>
-    <w:p>
-      <w:pPr>
-        <w:pStyle w:val="ListBullet"/>
-      </w:pPr>
-      <w:r>
-        <w:t>Handle migration rollback and recovery</w:t>
-      </w:r>
-    </w:p>
-    <w:p>
-      <w:pPr>
-        <w:pStyle w:val="ListBullet"/>
-      </w:pPr>
-      <w:r>
-        <w:t>Exercises**:</w:t>
-      </w:r>
-    </w:p>
-    <w:p>
-      <w:r>
-        <w:t>1. **Morning (4 hours):**</w:t>
-      </w:r>
-    </w:p>
-    <w:p>
-      <w:pPr>
-        <w:pStyle w:val="ListBullet"/>
-      </w:pPr>
-      <w:r>
-        <w:t>Add Flyway dependencies to Gradle</w:t>
-      </w:r>
-    </w:p>
-    <w:p>
-      <w:pPr>
-        <w:pStyle w:val="ListBullet"/>
-      </w:pPr>
-      <w:r>
-        <w:t xml:space="preserve">Configure Flyway in </w:t>
-      </w:r>
-      <w:proofErr w:type="spellStart"/>
-      <w:r>
-        <w:t>application.yml</w:t>
-      </w:r>
-      <w:proofErr w:type="spellEnd"/>
-    </w:p>
-    <w:p>
-      <w:pPr>
-        <w:pStyle w:val="ListBullet"/>
-      </w:pPr>
-      <w:r>
-        <w:t>Create V1__Create_user_table.sql migration</w:t>
-      </w:r>
-    </w:p>
-    <w:p>
-      <w:pPr>
-        <w:pStyle w:val="ListBullet"/>
-      </w:pPr>
-      <w:r>
-        <w:t>Create V2__Create_project_table.sql migration</w:t>
-      </w:r>
-    </w:p>
-    <w:p>
-      <w:r>
-        <w:t>2. **Afternoon (4 hours):**</w:t>
-      </w:r>
-    </w:p>
-    <w:p>
-      <w:pPr>
-        <w:pStyle w:val="ListBullet"/>
-      </w:pPr>
-      <w:r>
-        <w:t>Create V3__Create_task_table.sql migration</w:t>
-      </w:r>
-    </w:p>
-    <w:p>
-      <w:pPr>
-        <w:pStyle w:val="ListBullet"/>
-      </w:pPr>
-      <w:r>
-        <w:t>Create V4__Create_comment_table.sql migration</w:t>
-      </w:r>
-    </w:p>
-    <w:p>
-      <w:pPr>
-        <w:pStyle w:val="ListBullet"/>
-      </w:pPr>
-      <w:r>
-        <w:t>Add foreign key constraints and indexes</w:t>
-      </w:r>
-    </w:p>
-    <w:p>
-      <w:pPr>
-        <w:pStyle w:val="ListBullet"/>
-      </w:pPr>
-      <w:r>
-        <w:t>Test migration execution and rollback</w:t>
-      </w:r>
-    </w:p>
-    <w:p>
-      <w:pPr>
-        <w:pStyle w:val="ListBullet"/>
-      </w:pPr>
-      <w:r>
-        <w:t>Deliverables**:</w:t>
-      </w:r>
-    </w:p>
-    <w:p>
-      <w:pPr>
-        <w:pStyle w:val="ListBullet"/>
-      </w:pPr>
-      <w:r>
-        <w:t>[ ] Flyway configured and working</w:t>
-      </w:r>
-    </w:p>
-    <w:p>
-      <w:pPr>
-        <w:pStyle w:val="ListBullet"/>
-      </w:pPr>
-      <w:r>
-        <w:t>[ ] All database tables created via migrations</w:t>
-      </w:r>
-    </w:p>
-    <w:p>
-      <w:pPr>
-        <w:pStyle w:val="ListBullet"/>
-      </w:pPr>
-      <w:r>
-        <w:t>[ ] Foreign key relationships established</w:t>
-      </w:r>
-    </w:p>
-    <w:p>
-      <w:pPr>
-        <w:pStyle w:val="ListBullet"/>
-      </w:pPr>
-      <w:r>
-        <w:t>GitHub Check**: Migrations executing successfully</w:t>
+        <w:rPr>
+          <w:rFonts w:asciiTheme="minorHAnsi" w:hAnsiTheme="minorHAnsi"/>
+        </w:rPr>
+      </w:pPr>
+      <w:r>
+        <w:t>**Learning Objectives**:</w:t>
+      </w:r>
+    </w:p>
+    <w:p>
+      <w:pPr>
+        <w:pStyle w:val="ListBullet"/>
+      </w:pPr>
+      <w:r>
+        <w:t>- Optimize performance with virtual threads and structured concurrency</w:t>
+      </w:r>
+    </w:p>
+    <w:p>
+      <w:pPr>
+        <w:pStyle w:val="ListBullet"/>
+      </w:pPr>
+      <w:r>
+        <w:t>- Implement advanced Java 21 concurrency patterns</w:t>
+      </w:r>
+    </w:p>
+    <w:p>
+      <w:pPr>
+        <w:pStyle w:val="ListBullet"/>
+      </w:pPr>
+      <w:r>
+        <w:t>- Utilize string templates and enhanced collection APIs</w:t>
+      </w:r>
+    </w:p>
+    <w:p>
+      <w:pPr>
+        <w:pStyle w:val="ListBullet"/>
+      </w:pPr>
+    </w:p>
+    <w:p>
+      <w:pPr>
+        <w:pStyle w:val="ListBullet"/>
+      </w:pPr>
+      <w:r>
+        <w:t>**Exercises**:</w:t>
+      </w:r>
+    </w:p>
+    <w:p>
+      <w:pPr>
+        <w:pStyle w:val="ListBullet"/>
+      </w:pPr>
+    </w:p>
+    <w:p>
+      <w:pPr>
+        <w:pStyle w:val="ListBullet"/>
+      </w:pPr>
+      <w:r>
+        <w:t>Exercise 1: Virtual Threads for I/O Operations (2 hours)</w:t>
+      </w:r>
+    </w:p>
+    <w:p>
+      <w:pPr>
+        <w:pStyle w:val="ListBullet"/>
+      </w:pPr>
+      <w:r>
+        <w:t>- Implement virtual threads for database operations</w:t>
+      </w:r>
+    </w:p>
+    <w:p>
+      <w:pPr>
+        <w:pStyle w:val="ListBullet"/>
+      </w:pPr>
+      <w:r>
+        <w:t>- Create async service methods using virtual threads</w:t>
+      </w:r>
+    </w:p>
+    <w:p>
+      <w:pPr>
+        <w:pStyle w:val="ListBullet"/>
+      </w:pPr>
+      <w:r>
+        <w:t>- Replace traditional thread pools with virtual threads</w:t>
+      </w:r>
+    </w:p>
+    <w:p>
+      <w:pPr>
+        <w:pStyle w:val="ListBullet"/>
+      </w:pPr>
+      <w:r>
+        <w:t>- Test performance improvements</w:t>
+      </w:r>
+    </w:p>
+    <w:p>
+      <w:pPr>
+        <w:pStyle w:val="ListBullet"/>
+      </w:pPr>
+    </w:p>
+    <w:p>
+      <w:pPr>
+        <w:pStyle w:val="ListBullet"/>
+      </w:pPr>
+      <w:r>
+        <w:t xml:space="preserve"> Exercise 2: Structured Concurrency for Complex Operations (1 hour)</w:t>
+      </w:r>
+    </w:p>
+    <w:p>
+      <w:pPr>
+        <w:pStyle w:val="ListBullet"/>
+      </w:pPr>
+      <w:r>
+        <w:t>- Implement structured concurrency for batch operations</w:t>
+      </w:r>
+    </w:p>
+    <w:p>
+      <w:pPr>
+        <w:pStyle w:val="ListBullet"/>
+      </w:pPr>
+      <w:r>
+        <w:t>- Create scoped values for request context</w:t>
+      </w:r>
+    </w:p>
+    <w:p>
+      <w:pPr>
+        <w:pStyle w:val="ListBullet"/>
+      </w:pPr>
+      <w:r>
+        <w:t>- Handle task dependencies with structured task scopes</w:t>
+      </w:r>
+    </w:p>
+    <w:p>
+      <w:pPr>
+        <w:pStyle w:val="ListBullet"/>
+      </w:pPr>
+    </w:p>
+    <w:p>
+      <w:pPr>
+        <w:pStyle w:val="ListBullet"/>
+      </w:pPr>
+      <w:r>
+        <w:t xml:space="preserve"> Exercise 3: String Templates &amp; Enhanced APIs (1 hour)</w:t>
+      </w:r>
+    </w:p>
+    <w:p>
+      <w:pPr>
+        <w:pStyle w:val="ListBullet"/>
+      </w:pPr>
+      <w:r>
+        <w:t>- Use string templates for SQL queries and logging</w:t>
+      </w:r>
+    </w:p>
+    <w:p>
+      <w:pPr>
+        <w:pStyle w:val="ListBullet"/>
+      </w:pPr>
+      <w:r>
+        <w:t>- Implement sequenced collections for ordered operations</w:t>
+      </w:r>
+    </w:p>
+    <w:p>
+      <w:pPr>
+        <w:pStyle w:val="ListBullet"/>
+      </w:pPr>
+      <w:r>
+        <w:t>- Leverage new collection methods</w:t>
+      </w:r>
+    </w:p>
+    <w:p>
+      <w:pPr>
+        <w:pStyle w:val="ListBullet"/>
+      </w:pPr>
+    </w:p>
+    <w:p>
+      <w:pPr>
+        <w:pStyle w:val="ListBullet"/>
+      </w:pPr>
+      <w:r>
+        <w:t>**Deliverables**:</w:t>
+      </w:r>
+    </w:p>
+    <w:p>
+      <w:pPr>
+        <w:pStyle w:val="ListBullet"/>
+      </w:pPr>
+      <w:r>
+        <w:t>- [ ] Virtual threads implemented for async operations</w:t>
+      </w:r>
+    </w:p>
+    <w:p>
+      <w:pPr>
+        <w:pStyle w:val="ListBullet"/>
+      </w:pPr>
+      <w:r>
+        <w:t>- [ ] Structured concurrency used for batch processing</w:t>
+      </w:r>
+    </w:p>
+    <w:p>
+      <w:pPr>
+        <w:pStyle w:val="ListBullet"/>
+      </w:pPr>
+      <w:r>
+        <w:t>- [ ] String templates and enhanced APIs utilized</w:t>
+      </w:r>
+    </w:p>
+    <w:p>
+      <w:pPr>
+        <w:pStyle w:val="ListBullet"/>
+      </w:pPr>
+      <w:r>
+        <w:t>- [ ] Performance improvements measured and documented</w:t>
+      </w:r>
+    </w:p>
+    <w:p>
+      <w:pPr>
+        <w:pStyle w:val="ListBullet"/>
+      </w:pPr>
+      <w:r>
+        <w:t>- [ ] Comprehensive tests for advanced Java 21 features</w:t>
+      </w:r>
+    </w:p>
+    <w:p>
+      <w:pPr>
+        <w:pStyle w:val="ListBullet"/>
+      </w:pPr>
+    </w:p>
+    <w:p>
+      <w:pPr>
+        <w:pStyle w:val="ListBullet"/>
+      </w:pPr>
+      <w:r>
+        <w:t>**GitHub Check**:</w:t>
+      </w:r>
+    </w:p>
+    <w:p>
+      <w:pPr>
+        <w:pStyle w:val="ListBullet"/>
+      </w:pPr>
+      <w:r>
+        <w:t>- Advanced Java 21 features integrated into existing codebase</w:t>
+      </w:r>
+    </w:p>
+    <w:p>
+      <w:pPr>
+        <w:pStyle w:val="ListBullet"/>
+      </w:pPr>
+      <w:r>
+        <w:t>- All tests passing with new implementations</w:t>
+      </w:r>
+    </w:p>
+    <w:p>
+      <w:pPr>
+        <w:pStyle w:val="ListBullet"/>
+      </w:pPr>
+      <w:r>
+        <w:t>- Performance benchmarks showing improvements</w:t>
+      </w:r>
+    </w:p>
+    <w:p>
+      <w:pPr>
+        <w:pStyle w:val="ListBullet"/>
+      </w:pPr>
+      <w:r>
+        <w:t>- Code quality maintained or improved</w:t>
       </w:r>
     </w:p>
     <w:p>
@@ -6643,13 +5167,7 @@
         <w:pStyle w:val="Heading3"/>
       </w:pPr>
       <w:r>
-        <w:t xml:space="preserve">Day </w:t>
-      </w:r>
-      <w:r>
-        <w:t>20</w:t>
-      </w:r>
-      <w:r>
-        <w:t>: MongoDB Integration &amp; Configuration</w:t>
+        <w:t>Day 20: Spring Cloud Integration - Config, LoadBalancer &amp; Eureka</w:t>
       </w:r>
     </w:p>
     <w:p>
@@ -6663,195 +5181,333 @@
     <w:p>
       <w:pPr>
         <w:pStyle w:val="ListBullet"/>
-      </w:pPr>
-      <w:r>
-        <w:lastRenderedPageBreak/>
-        <w:t>Learning Objectives**:</w:t>
-      </w:r>
-    </w:p>
-    <w:p>
-      <w:pPr>
-        <w:pStyle w:val="ListBullet"/>
-      </w:pPr>
-      <w:r>
-        <w:t>Set up MongoDB for logging and audit trails</w:t>
-      </w:r>
-    </w:p>
-    <w:p>
-      <w:pPr>
-        <w:pStyle w:val="ListBullet"/>
-      </w:pPr>
-      <w:r>
-        <w:t>Create MongoDB repositories</w:t>
-      </w:r>
-    </w:p>
-    <w:p>
-      <w:pPr>
-        <w:pStyle w:val="ListBullet"/>
-      </w:pPr>
-      <w:r>
-        <w:t>Integrate with Spring Boot application</w:t>
-      </w:r>
-    </w:p>
-    <w:p>
-      <w:pPr>
-        <w:pStyle w:val="ListBullet"/>
-      </w:pPr>
-      <w:r>
-        <w:t>Exercises**:</w:t>
-      </w:r>
-    </w:p>
-    <w:p>
-      <w:r>
-        <w:t>1. **Morning (4 hours):**</w:t>
-      </w:r>
-    </w:p>
-    <w:p>
-      <w:pPr>
-        <w:pStyle w:val="ListBullet"/>
-      </w:pPr>
-      <w:r>
-        <w:t>Install and configure MongoDB locally</w:t>
-      </w:r>
-    </w:p>
-    <w:p>
-      <w:pPr>
-        <w:pStyle w:val="ListBullet"/>
-      </w:pPr>
-      <w:r>
-        <w:t>Add MongoDB dependencies to Gradle</w:t>
-      </w:r>
-    </w:p>
-    <w:p>
-      <w:pPr>
-        <w:pStyle w:val="ListBullet"/>
-      </w:pPr>
-      <w:r>
-        <w:t xml:space="preserve">Configure MongoDB connection in </w:t>
-      </w:r>
-      <w:proofErr w:type="spellStart"/>
-      <w:r>
-        <w:t>application.yml</w:t>
-      </w:r>
-      <w:proofErr w:type="spellEnd"/>
-    </w:p>
-    <w:p>
-      <w:pPr>
-        <w:pStyle w:val="ListBullet"/>
-      </w:pPr>
-      <w:r>
-        <w:t xml:space="preserve">Create </w:t>
-      </w:r>
-      <w:proofErr w:type="spellStart"/>
-      <w:r>
-        <w:t>AuditLog</w:t>
-      </w:r>
-      <w:proofErr w:type="spellEnd"/>
-      <w:r>
-        <w:t xml:space="preserve"> entity for logging user activities</w:t>
-      </w:r>
-    </w:p>
-    <w:p>
-      <w:r>
-        <w:t>2. **Afternoon (4 hours):**</w:t>
-      </w:r>
-    </w:p>
-    <w:p>
-      <w:pPr>
-        <w:pStyle w:val="ListBullet"/>
-      </w:pPr>
-      <w:r>
-        <w:t xml:space="preserve">Create </w:t>
-      </w:r>
-      <w:proofErr w:type="spellStart"/>
-      <w:r>
-        <w:t>MongoRepository</w:t>
-      </w:r>
-      <w:proofErr w:type="spellEnd"/>
-      <w:r>
-        <w:t xml:space="preserve"> for </w:t>
-      </w:r>
-      <w:proofErr w:type="spellStart"/>
-      <w:r>
-        <w:t>AuditLog</w:t>
-      </w:r>
-      <w:proofErr w:type="spellEnd"/>
-    </w:p>
-    <w:p>
-      <w:pPr>
-        <w:pStyle w:val="ListBullet"/>
-      </w:pPr>
-      <w:r>
-        <w:t>Implement audit logging service</w:t>
-      </w:r>
-    </w:p>
-    <w:p>
-      <w:pPr>
-        <w:pStyle w:val="ListBullet"/>
-      </w:pPr>
-      <w:r>
-        <w:t>Add audit logging to all controller methods</w:t>
-      </w:r>
-    </w:p>
-    <w:p>
-      <w:pPr>
-        <w:pStyle w:val="ListBullet"/>
-      </w:pPr>
-      <w:r>
-        <w:t>Test MongoDB integration and logging</w:t>
-      </w:r>
-    </w:p>
-    <w:p>
-      <w:pPr>
-        <w:pStyle w:val="ListBullet"/>
-      </w:pPr>
-      <w:r>
-        <w:t>Deliverables**:</w:t>
-      </w:r>
-    </w:p>
-    <w:p>
-      <w:pPr>
-        <w:pStyle w:val="ListBullet"/>
-      </w:pPr>
-      <w:r>
-        <w:t>[ ] MongoDB configured and connected</w:t>
-      </w:r>
-    </w:p>
-    <w:p>
-      <w:pPr>
-        <w:pStyle w:val="ListBullet"/>
-      </w:pPr>
-      <w:r>
-        <w:t>[ ] Audit logging system implemented</w:t>
-      </w:r>
-    </w:p>
-    <w:p>
-      <w:pPr>
-        <w:pStyle w:val="ListBullet"/>
-      </w:pPr>
-      <w:r>
-        <w:t>[ ] Audit logs being created and stored</w:t>
-      </w:r>
-    </w:p>
-    <w:p>
-      <w:pPr>
-        <w:pStyle w:val="ListBullet"/>
-      </w:pPr>
-      <w:r>
-        <w:t>GitHub Check**: MongoDB in</w:t>
-      </w:r>
-      <w:r>
-        <w:t>t</w:t>
-      </w:r>
-      <w:r>
-        <w:t>egration functional</w:t>
-      </w:r>
-    </w:p>
-    <w:p>
-      <w:r>
-        <w:br w:type="page"/>
-      </w:r>
-    </w:p>
+        <w:rPr>
+          <w:rFonts w:asciiTheme="minorHAnsi" w:hAnsiTheme="minorHAnsi"/>
+        </w:rPr>
+      </w:pPr>
+      <w:r>
+        <w:t>**Learning Objectives**:</w:t>
+      </w:r>
+    </w:p>
+    <w:p>
+      <w:pPr>
+        <w:pStyle w:val="ListBullet"/>
+      </w:pPr>
+      <w:r>
+        <w:t>- Implement centralized configuration management with Spring Cloud Config</w:t>
+      </w:r>
+    </w:p>
+    <w:p>
+      <w:pPr>
+        <w:pStyle w:val="ListBullet"/>
+      </w:pPr>
+      <w:r>
+        <w:t>- Set up client-side load balancing with Spring Cloud LoadBalancer</w:t>
+      </w:r>
+    </w:p>
+    <w:p>
+      <w:pPr>
+        <w:pStyle w:val="ListBullet"/>
+      </w:pPr>
+      <w:r>
+        <w:t>- Configure service discovery with Netflix Eureka</w:t>
+      </w:r>
+    </w:p>
+    <w:p>
+      <w:pPr>
+        <w:pStyle w:val="ListBullet"/>
+      </w:pPr>
+      <w:r>
+        <w:t>- Integrate all three components into the Task Management System</w:t>
+      </w:r>
+    </w:p>
+    <w:p>
+      <w:pPr>
+        <w:pStyle w:val="ListBullet"/>
+      </w:pPr>
+    </w:p>
+    <w:p>
+      <w:pPr>
+        <w:pStyle w:val="ListBullet"/>
+      </w:pPr>
+      <w:r>
+        <w:t>**Exercises**:</w:t>
+      </w:r>
+    </w:p>
+    <w:p>
+      <w:pPr>
+        <w:pStyle w:val="ListBullet"/>
+      </w:pPr>
+      <w:r>
+        <w:t>1. **Morning (4 hours): Spring Cloud Config &amp; LoadBalancer**</w:t>
+      </w:r>
+    </w:p>
+    <w:p>
+      <w:pPr>
+        <w:pStyle w:val="ListBullet"/>
+      </w:pPr>
+      <w:r>
+        <w:t xml:space="preserve">   - Exercise 1.1: Spring Cloud Config Setup (2 hours)**</w:t>
+      </w:r>
+    </w:p>
+    <w:p>
+      <w:pPr>
+        <w:pStyle w:val="ListBullet"/>
+      </w:pPr>
+      <w:r>
+        <w:t xml:space="preserve">     - Create Spring Cloud Config Server with Git backend</w:t>
+      </w:r>
+    </w:p>
+    <w:p>
+      <w:pPr>
+        <w:pStyle w:val="ListBullet"/>
+      </w:pPr>
+      <w:r>
+        <w:t xml:space="preserve">     - Configure environment-specific properties (dev, test, prod)</w:t>
+      </w:r>
+    </w:p>
+    <w:p>
+      <w:pPr>
+        <w:pStyle w:val="ListBullet"/>
+      </w:pPr>
+      <w:r>
+        <w:t xml:space="preserve">     - Set up Task Management System as Config Client</w:t>
+      </w:r>
+    </w:p>
+    <w:p>
+      <w:pPr>
+        <w:pStyle w:val="ListBullet"/>
+      </w:pPr>
+      <w:r>
+        <w:t xml:space="preserve">     - Implement @RefreshScope for dynamic configuration updates</w:t>
+      </w:r>
+    </w:p>
+    <w:p>
+      <w:pPr>
+        <w:pStyle w:val="ListBullet"/>
+      </w:pPr>
+    </w:p>
+    <w:p>
+      <w:pPr>
+        <w:pStyle w:val="ListBullet"/>
+      </w:pPr>
+      <w:r>
+        <w:t xml:space="preserve">   - Exercise 1.2: Spring Cloud LoadBalancer (2 hours)**</w:t>
+      </w:r>
+    </w:p>
+    <w:p>
+      <w:pPr>
+        <w:pStyle w:val="ListBullet"/>
+      </w:pPr>
+      <w:r>
+        <w:t xml:space="preserve">     - Add Spring Cloud LoadBalancer dependencies</w:t>
+      </w:r>
+    </w:p>
+    <w:p>
+      <w:pPr>
+        <w:pStyle w:val="ListBullet"/>
+      </w:pPr>
+      <w:r>
+        <w:t xml:space="preserve">     - Configure @LoadBalanced RestTemplate and WebClient</w:t>
+      </w:r>
+    </w:p>
+    <w:p>
+      <w:pPr>
+        <w:pStyle w:val="ListBullet"/>
+      </w:pPr>
+      <w:r>
+        <w:t xml:space="preserve">     - Implement multiple service instances for load testing</w:t>
+      </w:r>
+    </w:p>
+    <w:p>
+      <w:pPr>
+        <w:pStyle w:val="ListBullet"/>
+      </w:pPr>
+      <w:r>
+        <w:t xml:space="preserve">     - Configure load balancing strategies and health checks</w:t>
+      </w:r>
+    </w:p>
+    <w:p>
+      <w:pPr>
+        <w:pStyle w:val="ListBullet"/>
+      </w:pPr>
+    </w:p>
+    <w:p>
+      <w:pPr>
+        <w:pStyle w:val="ListBullet"/>
+      </w:pPr>
+      <w:r>
+        <w:t>2. **Afternoon (4 hours): Netflix Eureka &amp; Integration**</w:t>
+      </w:r>
+    </w:p>
+    <w:p>
+      <w:pPr>
+        <w:pStyle w:val="ListBullet"/>
+      </w:pPr>
+      <w:r>
+        <w:t xml:space="preserve">   - Exercise 2.1: Netflix Eureka Setup (2 hours)**</w:t>
+      </w:r>
+    </w:p>
+    <w:p>
+      <w:pPr>
+        <w:pStyle w:val="ListBullet"/>
+      </w:pPr>
+      <w:r>
+        <w:t xml:space="preserve">     - Create Eureka Server application</w:t>
+      </w:r>
+    </w:p>
+    <w:p>
+      <w:pPr>
+        <w:pStyle w:val="ListBullet"/>
+      </w:pPr>
+      <w:r>
+        <w:t xml:space="preserve">     - Register services as Eureka Clients</w:t>
+      </w:r>
+    </w:p>
+    <w:p>
+      <w:pPr>
+        <w:pStyle w:val="ListBullet"/>
+      </w:pPr>
+      <w:r>
+        <w:t xml:space="preserve">     - Implement service discovery and health monitoring</w:t>
+      </w:r>
+    </w:p>
+    <w:p>
+      <w:pPr>
+        <w:pStyle w:val="ListBullet"/>
+      </w:pPr>
+      <w:r>
+        <w:t xml:space="preserve">     - Configure service registration and discovery</w:t>
+      </w:r>
+    </w:p>
+    <w:p>
+      <w:pPr>
+        <w:pStyle w:val="ListBullet"/>
+      </w:pPr>
+    </w:p>
+    <w:p>
+      <w:pPr>
+        <w:pStyle w:val="ListBullet"/>
+      </w:pPr>
+      <w:r>
+        <w:t xml:space="preserve">   - Exercise 2.2: Integration &amp; Testing (2 hours)**</w:t>
+      </w:r>
+    </w:p>
+    <w:p>
+      <w:pPr>
+        <w:pStyle w:val="ListBullet"/>
+      </w:pPr>
+      <w:r>
+        <w:t xml:space="preserve">     - Test configuration refresh with Config Server</w:t>
+      </w:r>
+    </w:p>
+    <w:p>
+      <w:pPr>
+        <w:pStyle w:val="ListBullet"/>
+      </w:pPr>
+      <w:r>
+        <w:t xml:space="preserve">     - Verify load balancing across Eureka-registered instances</w:t>
+      </w:r>
+    </w:p>
+    <w:p>
+      <w:pPr>
+        <w:pStyle w:val="ListBullet"/>
+      </w:pPr>
+      <w:r>
+        <w:t xml:space="preserve">     - Test service discovery and inter-service communication</w:t>
+      </w:r>
+    </w:p>
+    <w:p>
+      <w:pPr>
+        <w:pStyle w:val="ListBullet"/>
+      </w:pPr>
+      <w:r>
+        <w:t xml:space="preserve">     - Implement retry mechanisms and circuit breakers</w:t>
+      </w:r>
+    </w:p>
+    <w:p>
+      <w:pPr>
+        <w:pStyle w:val="ListBullet"/>
+      </w:pPr>
+    </w:p>
+    <w:p>
+      <w:pPr>
+        <w:pStyle w:val="ListBullet"/>
+      </w:pPr>
+      <w:r>
+        <w:t>**Deliverables**:</w:t>
+      </w:r>
+    </w:p>
+    <w:p>
+      <w:pPr>
+        <w:pStyle w:val="ListBullet"/>
+      </w:pPr>
+      <w:r>
+        <w:t>- [ ] Spring Cloud Config Server running with Git backend</w:t>
+      </w:r>
+    </w:p>
+    <w:p>
+      <w:pPr>
+        <w:pStyle w:val="ListBullet"/>
+      </w:pPr>
+      <w:r>
+        <w:t>- [ ] Task Management System configured as Config Client</w:t>
+      </w:r>
+    </w:p>
+    <w:p>
+      <w:pPr>
+        <w:pStyle w:val="ListBullet"/>
+      </w:pPr>
+      <w:r>
+        <w:t>- [ ] Spring Cloud LoadBalancer functional with multiple instances</w:t>
+      </w:r>
+    </w:p>
+    <w:p>
+      <w:pPr>
+        <w:pStyle w:val="ListBullet"/>
+      </w:pPr>
+      <w:r>
+        <w:t>- [ ] Eureka server running with service registration</w:t>
+      </w:r>
+    </w:p>
+    <w:p>
+      <w:pPr>
+        <w:pStyle w:val="ListBullet"/>
+      </w:pPr>
+      <w:r>
+        <w:t>- [ ] Service discovery working between instances</w:t>
+      </w:r>
+    </w:p>
+    <w:p>
+      <w:pPr>
+        <w:pStyle w:val="ListBullet"/>
+      </w:pPr>
+      <w:r>
+        <w:t>- [ ] Dynamic configuration refresh tested</w:t>
+      </w:r>
+    </w:p>
+    <w:p>
+      <w:pPr>
+        <w:pStyle w:val="ListBullet"/>
+      </w:pPr>
+      <w:r>
+        <w:t>- [ ] Load balancing and failover mechanisms verified</w:t>
+      </w:r>
+    </w:p>
+    <w:p>
+      <w:pPr>
+        <w:pStyle w:val="ListBullet"/>
+      </w:pPr>
+    </w:p>
+    <w:p>
+      <w:pPr>
+        <w:pStyle w:val="ListBullet"/>
+      </w:pPr>
+      <w:r>
+        <w:t>**GitHub Check**: All three Spring Cloud components integrated and functional with the Task Management System</w:t>
+      </w:r>
+    </w:p>
+    <w:p/>
     <w:sectPr>
       <w:pgSz w:w="12240" w:h="15840"/>
       <w:pgMar w:top="576" w:right="720" w:bottom="576" w:left="720" w:header="720" w:footer="720" w:gutter="0"/>
@@ -7688,7 +6344,6 @@
   <w:style w:type="character" w:default="1" w:styleId="DefaultParagraphFont">
     <w:name w:val="Default Paragraph Font"/>
     <w:uiPriority w:val="1"/>
-    <w:semiHidden/>
     <w:unhideWhenUsed/>
   </w:style>
   <w:style w:type="table" w:default="1" w:styleId="TableNormal">

</xml_diff>